<commit_message>
inc documentation. Session Timeouts.
</commit_message>
<xml_diff>
--- a/External_Documentation/Documentation.docx
+++ b/External_Documentation/Documentation.docx
@@ -10,7 +10,6 @@
           <w:szCs w:val="36"/>
         </w:rPr>
       </w:pPr>
-      <w:proofErr w:type="spellStart"/>
       <w:r>
         <w:rPr>
           <w:b/>
@@ -19,7 +18,6 @@
         </w:rPr>
         <w:t>ISCG7420</w:t>
       </w:r>
-      <w:proofErr w:type="spellEnd"/>
     </w:p>
     <w:p>
       <w:pPr>
@@ -131,7 +129,6 @@
           <w:szCs w:val="36"/>
         </w:rPr>
       </w:pPr>
-      <w:proofErr w:type="spellStart"/>
       <w:r>
         <w:rPr>
           <w:b/>
@@ -140,7 +137,6 @@
         </w:rPr>
         <w:t>AskewR04</w:t>
       </w:r>
-      <w:proofErr w:type="spellEnd"/>
     </w:p>
     <w:p>
       <w:pPr>
@@ -2264,15 +2260,7 @@
           </w:tcPr>
           <w:p>
             <w:r>
-              <w:t xml:space="preserve">Site </w:t>
-            </w:r>
-            <w:proofErr w:type="spellStart"/>
-            <w:r>
-              <w:t>Url</w:t>
-            </w:r>
-            <w:proofErr w:type="spellEnd"/>
-            <w:r>
-              <w:t>:</w:t>
+              <w:t>Site Url:</w:t>
             </w:r>
           </w:p>
         </w:tc>
@@ -2282,29 +2270,8 @@
           </w:tcPr>
           <w:p>
             <w:r>
-              <w:t>http://</w:t>
-            </w:r>
-            <w:proofErr w:type="spellStart"/>
-            <w:r>
-              <w:t>dochyper.unitec.ac.nz</w:t>
-            </w:r>
-            <w:proofErr w:type="spellEnd"/>
-            <w:r>
-              <w:t>/</w:t>
-            </w:r>
-            <w:proofErr w:type="spellStart"/>
-            <w:r>
-              <w:t>AskewR04</w:t>
-            </w:r>
-            <w:proofErr w:type="spellEnd"/>
-            <w:r>
-              <w:t>/</w:t>
-            </w:r>
-            <w:proofErr w:type="spellStart"/>
-            <w:r>
-              <w:t>PHP_Assignment</w:t>
-            </w:r>
-            <w:proofErr w:type="spellEnd"/>
+              <w:t>http://dochyper.unitec.ac.nz/AskewR04/PHP_Assignment</w:t>
+            </w:r>
           </w:p>
         </w:tc>
       </w:tr>
@@ -2324,19 +2291,12 @@
             <w:tcW w:w="5401" w:type="dxa"/>
           </w:tcPr>
           <w:p>
-            <w:proofErr w:type="spellStart"/>
-            <w:r>
-              <w:t>AskewR04MySql3</w:t>
-            </w:r>
-            <w:proofErr w:type="spellEnd"/>
-            <w:r>
-              <w:t xml:space="preserve"> (</w:t>
-            </w:r>
-            <w:proofErr w:type="spellStart"/>
+            <w:r>
+              <w:t>AskewR04MySql3 (</w:t>
+            </w:r>
             <w:r>
               <w:t>MySql</w:t>
             </w:r>
-            <w:proofErr w:type="spellEnd"/>
             <w:r>
               <w:t>)</w:t>
             </w:r>
@@ -2359,11 +2319,9 @@
             <w:tcW w:w="5401" w:type="dxa"/>
           </w:tcPr>
           <w:p>
-            <w:proofErr w:type="spellStart"/>
             <w:r>
               <w:t>test_admin</w:t>
             </w:r>
-            <w:proofErr w:type="spellEnd"/>
           </w:p>
         </w:tc>
       </w:tr>
@@ -2383,11 +2341,9 @@
             <w:tcW w:w="5401" w:type="dxa"/>
           </w:tcPr>
           <w:p>
-            <w:proofErr w:type="spellStart"/>
             <w:r>
               <w:t>test__password</w:t>
             </w:r>
-            <w:proofErr w:type="spellEnd"/>
           </w:p>
         </w:tc>
       </w:tr>
@@ -2407,11 +2363,9 @@
             <w:tcW w:w="5401" w:type="dxa"/>
           </w:tcPr>
           <w:p>
-            <w:proofErr w:type="spellStart"/>
             <w:r>
               <w:t>test_customer</w:t>
             </w:r>
-            <w:proofErr w:type="spellEnd"/>
           </w:p>
         </w:tc>
       </w:tr>
@@ -2431,11 +2385,9 @@
             <w:tcW w:w="5401" w:type="dxa"/>
           </w:tcPr>
           <w:p>
-            <w:proofErr w:type="spellStart"/>
             <w:r>
               <w:t>test__password</w:t>
             </w:r>
-            <w:proofErr w:type="spellEnd"/>
           </w:p>
         </w:tc>
       </w:tr>
@@ -2455,11 +2407,9 @@
             <w:tcW w:w="5401" w:type="dxa"/>
           </w:tcPr>
           <w:p>
-            <w:proofErr w:type="spellStart"/>
             <w:r>
               <w:t>disabled_customer</w:t>
             </w:r>
-            <w:proofErr w:type="spellEnd"/>
           </w:p>
         </w:tc>
       </w:tr>
@@ -2479,11 +2429,9 @@
             <w:tcW w:w="5401" w:type="dxa"/>
           </w:tcPr>
           <w:p>
-            <w:proofErr w:type="spellStart"/>
             <w:r>
               <w:t>test__password</w:t>
             </w:r>
-            <w:proofErr w:type="spellEnd"/>
           </w:p>
         </w:tc>
       </w:tr>
@@ -2645,15 +2593,7 @@
         <w:ind w:left="720"/>
       </w:pPr>
       <w:r>
-        <w:t xml:space="preserve">Home and work numbers must be landline numbers (8 to 10 digits, with a leading “0”). Cell numbers must be a local </w:t>
-      </w:r>
-      <w:proofErr w:type="spellStart"/>
-      <w:r>
-        <w:t>cellphone</w:t>
-      </w:r>
-      <w:proofErr w:type="spellEnd"/>
-      <w:r>
-        <w:t xml:space="preserve"> format (9 to 11 digits, with a leading “0”). The email and login must be unique from other customers. </w:t>
+        <w:t xml:space="preserve">Home and work numbers must be landline numbers (8 to 10 digits, with a leading “0”). Cell numbers must be a local cellphone format (9 to 11 digits, with a leading “0”). The email and login must be unique from other customers. </w:t>
       </w:r>
       <w:r>
         <w:t>Login Names must be alphanumeric and may contain underscores (“_”). Other Names, Suburbs and Cities must only have letters and whitespace. Street Addresses must consist of a street number, followed by a street name (letters and whitespace only), and a suffix</w:t>
@@ -2754,15 +2694,7 @@
         <w:ind w:left="720"/>
       </w:pPr>
       <w:r>
-        <w:t xml:space="preserve">For the files page, a list of files is shown. Clicking on a file name loads the image of that file and selects it for deletion. Clicking delete when a file is selected deletes that file. Note it is possible to delete an image file even if used by a Cap. It is also possible to upload files. Only one file can be uploaded at any one time. Only image (PNG, JPG) files less than </w:t>
-      </w:r>
-      <w:proofErr w:type="spellStart"/>
-      <w:r>
-        <w:t>120KB</w:t>
-      </w:r>
-      <w:proofErr w:type="spellEnd"/>
-      <w:r>
-        <w:t xml:space="preserve"> in size may be uploaded. When uploaded, the image file name is changed to a unique hash based on the image content – this means that it is not possible to store duplicate images, but it is possible to upload images with the same original filename.</w:t>
+        <w:t>For the files page, a list of files is shown. Clicking on a file name loads the image of that file and selects it for deletion. Clicking delete when a file is selected deletes that file. Note it is possible to delete an image file even if used by a Cap. It is also possible to upload files. Only one file can be uploaded at any one time. Only image (PNG, JPG) files less than 120KB in size may be uploaded. When uploaded, the image file name is changed to a unique hash based on the image content – this means that it is not possible to store duplicate images, but it is possible to upload images with the same original filename.</w:t>
       </w:r>
     </w:p>
     <w:p>
@@ -2776,26 +2708,10 @@
         <w:t xml:space="preserve">admin </w:t>
       </w:r>
       <w:r>
-        <w:t xml:space="preserve">pages, there is a list at left showing the existing entities (Caps, Categories, </w:t>
-      </w:r>
-      <w:proofErr w:type="spellStart"/>
-      <w:r>
-        <w:t>etc</w:t>
-      </w:r>
-      <w:proofErr w:type="spellEnd"/>
-      <w:r>
-        <w:t>), and a form in the middle. The form will show different fields depending on which entity. For example, the Caps page shows a list of caps (by id and name), and a caps form. Clicking on a Cap at left will load that Cap into the form. From there, the Administrator may click Delete to remove that Cap from the system (If the Cap is not re</w:t>
-      </w:r>
-      <w:r>
-        <w:t xml:space="preserve">ferenced by an existing Order). The Admin may also click the button Add… to clear the form, fill out the required fields, </w:t>
-      </w:r>
-      <w:proofErr w:type="gramStart"/>
-      <w:r>
-        <w:t>then</w:t>
-      </w:r>
-      <w:proofErr w:type="gramEnd"/>
-      <w:r>
-        <w:t xml:space="preserve"> click Save to save the new Cap.</w:t>
+        <w:t>pages, there is a list at left showing the existing entities (Caps, Categories, etc), and a form in the middle. The form will show different fields depending on which entity. For example, the Caps page shows a list of caps (by id and name), and a caps form. Clicking on a Cap at left will load that Cap into the form. From there, the Administrator may click Delete to remove that Cap from the system (If the Cap is not re</w:t>
+      </w:r>
+      <w:r>
+        <w:t>ferenced by an existing Order). The Admin may also click the button Add… to clear the form, fill out the required fields, then click Save to save the new Cap.</w:t>
       </w:r>
     </w:p>
     <w:p>
@@ -2885,7 +2801,7 @@
           <v:shape id="_x0000_i1025" type="#_x0000_t75" style="width:374.4pt;height:371.4pt" o:ole="">
             <v:imagedata r:id="rId8" o:title=""/>
           </v:shape>
-          <o:OLEObject Type="Embed" ProgID="Visio.Drawing.15" ShapeID="_x0000_i1025" DrawAspect="Content" ObjectID="_1540235890" r:id="rId9"/>
+          <o:OLEObject Type="Embed" ProgID="Visio.Drawing.15" ShapeID="_x0000_i1025" DrawAspect="Content" ObjectID="_1540282473" r:id="rId9"/>
         </w:object>
       </w:r>
     </w:p>
@@ -2938,7 +2854,7 @@
           <v:shape id="_x0000_i1026" type="#_x0000_t75" style="width:394.2pt;height:245.4pt" o:ole="">
             <v:imagedata r:id="rId10" o:title=""/>
           </v:shape>
-          <o:OLEObject Type="Embed" ProgID="Visio.Drawing.15" ShapeID="_x0000_i1026" DrawAspect="Content" ObjectID="_1540235891" r:id="rId11"/>
+          <o:OLEObject Type="Embed" ProgID="Visio.Drawing.15" ShapeID="_x0000_i1026" DrawAspect="Content" ObjectID="_1540282474" r:id="rId11"/>
         </w:object>
       </w:r>
     </w:p>
@@ -3028,7 +2944,7 @@
           <v:shape id="_x0000_i1027" type="#_x0000_t75" style="width:451.2pt;height:313.8pt" o:ole="">
             <v:imagedata r:id="rId12" o:title=""/>
           </v:shape>
-          <o:OLEObject Type="Embed" ProgID="Visio.Drawing.15" ShapeID="_x0000_i1027" DrawAspect="Content" ObjectID="_1540235892" r:id="rId13"/>
+          <o:OLEObject Type="Embed" ProgID="Visio.Drawing.15" ShapeID="_x0000_i1027" DrawAspect="Content" ObjectID="_1540282475" r:id="rId13"/>
         </w:object>
       </w:r>
       <w:r>
@@ -3043,15 +2959,7 @@
         <w:t xml:space="preserve">The </w:t>
       </w:r>
       <w:r>
-        <w:t xml:space="preserve">Site will use Black headers and footers. The overall colour theme will be blue, with a dark blue background and light blue sections. This black and blue colour theme is compatible with the bootstrap default element themes (Blue buttons, black labels, </w:t>
-      </w:r>
-      <w:proofErr w:type="spellStart"/>
-      <w:r>
-        <w:t>etc</w:t>
-      </w:r>
-      <w:proofErr w:type="spellEnd"/>
-      <w:r>
-        <w:t>). Writing will by default be black, except for themed buttons, labels and controls. The colour theme avoids red-green colour blindness issues and is more accessible (readable) for users of all ages.</w:t>
+        <w:t>Site will use Black headers and footers. The overall colour theme will be blue, with a dark blue background and light blue sections. This black and blue colour theme is compatible with the bootstrap default element themes (Blue buttons, black labels, etc). Writing will by default be black, except for themed buttons, labels and controls. The colour theme avoids red-green colour blindness issues and is more accessible (readable) for users of all ages.</w:t>
       </w:r>
     </w:p>
     <w:p>
@@ -3114,7 +3022,7 @@
           <v:shape id="_x0000_i1028" type="#_x0000_t75" style="width:451.2pt;height:313.8pt" o:ole="">
             <v:imagedata r:id="rId14" o:title=""/>
           </v:shape>
-          <o:OLEObject Type="Embed" ProgID="Visio.Drawing.15" ShapeID="_x0000_i1028" DrawAspect="Content" ObjectID="_1540235893" r:id="rId15"/>
+          <o:OLEObject Type="Embed" ProgID="Visio.Drawing.15" ShapeID="_x0000_i1028" DrawAspect="Content" ObjectID="_1540282476" r:id="rId15"/>
         </w:object>
       </w:r>
     </w:p>
@@ -3160,7 +3068,7 @@
           <v:shape id="_x0000_i1029" type="#_x0000_t75" style="width:405pt;height:280.8pt" o:ole="">
             <v:imagedata r:id="rId16" o:title=""/>
           </v:shape>
-          <o:OLEObject Type="Embed" ProgID="Visio.Drawing.15" ShapeID="_x0000_i1029" DrawAspect="Content" ObjectID="_1540235894" r:id="rId17"/>
+          <o:OLEObject Type="Embed" ProgID="Visio.Drawing.15" ShapeID="_x0000_i1029" DrawAspect="Content" ObjectID="_1540282477" r:id="rId17"/>
         </w:object>
       </w:r>
     </w:p>
@@ -3168,15 +3076,7 @@
     <w:p>
       <w:r>
         <w:tab/>
-        <w:t xml:space="preserve">All data fields contain placeholder hints advising what type of data entry (alphanumeric, phone number, </w:t>
-      </w:r>
-      <w:proofErr w:type="spellStart"/>
-      <w:r>
-        <w:t>etc</w:t>
-      </w:r>
-      <w:proofErr w:type="spellEnd"/>
-      <w:r>
-        <w:t>). If required fields are left empty, or have invalid data, a warning notice appears when trying to Register / submit.</w:t>
+        <w:t>All data fields contain placeholder hints advising what type of data entry (alphanumeric, phone number, etc). If required fields are left empty, or have invalid data, a warning notice appears when trying to Register / submit.</w:t>
       </w:r>
     </w:p>
     <w:p/>
@@ -3217,7 +3117,7 @@
           <v:shape id="_x0000_i1030" type="#_x0000_t75" style="width:408.6pt;height:285pt" o:ole="">
             <v:imagedata r:id="rId18" o:title=""/>
           </v:shape>
-          <o:OLEObject Type="Embed" ProgID="Visio.Drawing.15" ShapeID="_x0000_i1030" DrawAspect="Content" ObjectID="_1540235895" r:id="rId19"/>
+          <o:OLEObject Type="Embed" ProgID="Visio.Drawing.15" ShapeID="_x0000_i1030" DrawAspect="Content" ObjectID="_1540282478" r:id="rId19"/>
         </w:object>
       </w:r>
     </w:p>
@@ -3274,7 +3174,7 @@
           <v:shape id="_x0000_i1031" type="#_x0000_t75" style="width:450.6pt;height:310.2pt" o:ole="">
             <v:imagedata r:id="rId20" o:title=""/>
           </v:shape>
-          <o:OLEObject Type="Embed" ProgID="Visio.Drawing.15" ShapeID="_x0000_i1031" DrawAspect="Content" ObjectID="_1540235896" r:id="rId21"/>
+          <o:OLEObject Type="Embed" ProgID="Visio.Drawing.15" ShapeID="_x0000_i1031" DrawAspect="Content" ObjectID="_1540282479" r:id="rId21"/>
         </w:object>
       </w:r>
       <w:r>
@@ -3380,7 +3280,7 @@
           <v:shape id="_x0000_i1032" type="#_x0000_t75" style="width:428.4pt;height:297pt" o:ole="">
             <v:imagedata r:id="rId22" o:title=""/>
           </v:shape>
-          <o:OLEObject Type="Embed" ProgID="Visio.Drawing.15" ShapeID="_x0000_i1032" DrawAspect="Content" ObjectID="_1540235897" r:id="rId23"/>
+          <o:OLEObject Type="Embed" ProgID="Visio.Drawing.15" ShapeID="_x0000_i1032" DrawAspect="Content" ObjectID="_1540282480" r:id="rId23"/>
         </w:object>
       </w:r>
     </w:p>
@@ -3504,7 +3404,7 @@
           <v:shape id="_x0000_i1033" type="#_x0000_t75" style="width:418.2pt;height:290.4pt" o:ole="">
             <v:imagedata r:id="rId24" o:title=""/>
           </v:shape>
-          <o:OLEObject Type="Embed" ProgID="Visio.Drawing.15" ShapeID="_x0000_i1033" DrawAspect="Content" ObjectID="_1540235898" r:id="rId25"/>
+          <o:OLEObject Type="Embed" ProgID="Visio.Drawing.15" ShapeID="_x0000_i1033" DrawAspect="Content" ObjectID="_1540282481" r:id="rId25"/>
         </w:object>
       </w:r>
     </w:p>
@@ -3572,14 +3472,9 @@
       </w:r>
       <w:bookmarkStart w:id="14" w:name="_Toc463340375"/>
       <w:r>
-        <w:t xml:space="preserve">1. </w:t>
-      </w:r>
-      <w:proofErr w:type="spellStart"/>
-      <w:r>
-        <w:t>ERD</w:t>
+        <w:t>1. ERD</w:t>
       </w:r>
       <w:bookmarkEnd w:id="14"/>
-      <w:proofErr w:type="spellEnd"/>
     </w:p>
     <w:p/>
     <w:p>
@@ -3591,7 +3486,7 @@
           <v:shape id="_x0000_i1034" type="#_x0000_t75" style="width:450.6pt;height:517.2pt" o:ole="">
             <v:imagedata r:id="rId26" o:title=""/>
           </v:shape>
-          <o:OLEObject Type="Embed" ProgID="Visio.Drawing.15" ShapeID="_x0000_i1034" DrawAspect="Content" ObjectID="_1540235899" r:id="rId27"/>
+          <o:OLEObject Type="Embed" ProgID="Visio.Drawing.15" ShapeID="_x0000_i1034" DrawAspect="Content" ObjectID="_1540282482" r:id="rId27"/>
         </w:object>
       </w:r>
       <w:r>
@@ -3641,7 +3536,6 @@
           <w:szCs w:val="28"/>
         </w:rPr>
       </w:pPr>
-      <w:proofErr w:type="spellStart"/>
       <w:r>
         <w:rPr>
           <w:sz w:val="28"/>
@@ -3649,7 +3543,6 @@
         </w:rPr>
         <w:t>SiteUser</w:t>
       </w:r>
-      <w:proofErr w:type="spellEnd"/>
     </w:p>
     <w:p>
       <w:pPr>
@@ -3713,17 +3606,7 @@
         <w:ind w:left="720"/>
       </w:pPr>
       <w:r>
-        <w:t xml:space="preserve">Stores both Administrators and Customers. Admins require only the first 6 fields. Customers should have at least one contact number, and require all other fields. It is the responsibility to the Web Application to make sure this requirement is met. </w:t>
-      </w:r>
-      <w:proofErr w:type="spellStart"/>
-      <w:proofErr w:type="gramStart"/>
-      <w:r>
-        <w:t>isDisabled</w:t>
-      </w:r>
-      <w:proofErr w:type="spellEnd"/>
-      <w:proofErr w:type="gramEnd"/>
-      <w:r>
-        <w:t xml:space="preserve"> defines if a customer may login or not.</w:t>
+        <w:t>Stores both Administrators and Customers. Admins require only the first 6 fields. Customers should have at least one contact number, and require all other fields. It is the responsibility to the Web Application to make sure this requirement is met. isDisabled defines if a customer may login or not.</w:t>
       </w:r>
     </w:p>
     <w:p>
@@ -3945,15 +3828,7 @@
         <w:ind w:left="720"/>
       </w:pPr>
       <w:r>
-        <w:t xml:space="preserve">A cap may have the </w:t>
-      </w:r>
-      <w:proofErr w:type="spellStart"/>
-      <w:r>
-        <w:t>categoryId</w:t>
-      </w:r>
-      <w:proofErr w:type="spellEnd"/>
-      <w:r>
-        <w:t xml:space="preserve"> set to NULL. This indicates the cap is not for sale. </w:t>
+        <w:t xml:space="preserve">A cap may have the categoryId set to NULL. This indicates the cap is not for sale. </w:t>
       </w:r>
     </w:p>
     <w:p>
@@ -3969,7 +3844,6 @@
           <w:szCs w:val="28"/>
         </w:rPr>
       </w:pPr>
-      <w:proofErr w:type="spellStart"/>
       <w:r>
         <w:rPr>
           <w:sz w:val="28"/>
@@ -3977,7 +3851,6 @@
         </w:rPr>
         <w:t>CustomerOrder</w:t>
       </w:r>
-      <w:proofErr w:type="spellEnd"/>
     </w:p>
     <w:p>
       <w:pPr>
@@ -4042,7 +3915,6 @@
           <w:szCs w:val="28"/>
         </w:rPr>
       </w:pPr>
-      <w:proofErr w:type="spellStart"/>
       <w:r>
         <w:rPr>
           <w:sz w:val="28"/>
@@ -4050,7 +3922,6 @@
         </w:rPr>
         <w:t>OrderItem</w:t>
       </w:r>
-      <w:proofErr w:type="spellEnd"/>
     </w:p>
     <w:p>
       <w:pPr>
@@ -4156,26 +4027,13 @@
         <w:ind w:left="720"/>
       </w:pPr>
       <w:r>
-        <w:t xml:space="preserve">HTML / </w:t>
-      </w:r>
-      <w:proofErr w:type="spellStart"/>
-      <w:r>
-        <w:t>CSS</w:t>
-      </w:r>
-      <w:proofErr w:type="spellEnd"/>
-      <w:r>
-        <w:t xml:space="preserve"> / JavaScript </w:t>
+        <w:t xml:space="preserve">HTML / CSS / JavaScript </w:t>
       </w:r>
       <w:r>
         <w:t xml:space="preserve">will be used. </w:t>
       </w:r>
-      <w:proofErr w:type="spellStart"/>
-      <w:r>
-        <w:t>HTML5</w:t>
-      </w:r>
-      <w:proofErr w:type="spellEnd"/>
-      <w:r>
-        <w:t xml:space="preserve"> will be used for input validation and restriction, and JavaScript will be used for some validation. </w:t>
+      <w:r>
+        <w:t xml:space="preserve">HTML5 will be used for input validation and restriction, and JavaScript will be used for some validation. </w:t>
       </w:r>
     </w:p>
     <w:p>
@@ -4183,31 +4041,7 @@
         <w:ind w:left="720"/>
       </w:pPr>
       <w:r>
-        <w:t xml:space="preserve">For Registration and profile updates, </w:t>
-      </w:r>
-      <w:proofErr w:type="spellStart"/>
-      <w:r>
-        <w:t>HTML5</w:t>
-      </w:r>
-      <w:proofErr w:type="spellEnd"/>
-      <w:r>
-        <w:t xml:space="preserve"> will be used to screen input data. Placeholder hints will appear in empty fields, and all data entry will be screened using regex patterns (with the ‘pattern’ tag) and input types (email, number, text, </w:t>
-      </w:r>
-      <w:proofErr w:type="gramStart"/>
-      <w:r>
-        <w:t>password</w:t>
-      </w:r>
-      <w:proofErr w:type="gramEnd"/>
-      <w:r>
-        <w:t>). Forms will be used for managing submission of entered data, and form restrictions on input elements (using the ‘required’, ‘min’ and ‘</w:t>
-      </w:r>
-      <w:proofErr w:type="spellStart"/>
-      <w:r>
-        <w:t>minlength</w:t>
-      </w:r>
-      <w:proofErr w:type="spellEnd"/>
-      <w:r>
-        <w:t>’ tags) will be used to prevent invalid data entry.</w:t>
+        <w:t>For Registration and profile updates, HTML5 will be used to screen input data. Placeholder hints will appear in empty fields, and all data entry will be screened using regex patterns (with the ‘pattern’ tag) and input types (email, number, text, password). Forms will be used for managing submission of entered data, and form restrictions on input elements (using the ‘required’, ‘min’ and ‘minlength’ tags) will be used to prevent invalid data entry.</w:t>
       </w:r>
     </w:p>
     <w:p>
@@ -4215,31 +4049,7 @@
         <w:ind w:left="720"/>
       </w:pPr>
       <w:r>
-        <w:t xml:space="preserve">Data validation for administration pages will use </w:t>
-      </w:r>
-      <w:proofErr w:type="spellStart"/>
-      <w:r>
-        <w:t>javascript</w:t>
-      </w:r>
-      <w:proofErr w:type="spellEnd"/>
-      <w:r>
-        <w:t xml:space="preserve"> to check that fields have not </w:t>
-      </w:r>
-      <w:proofErr w:type="spellStart"/>
-      <w:r>
-        <w:t>accidentially</w:t>
-      </w:r>
-      <w:proofErr w:type="spellEnd"/>
-      <w:r>
-        <w:t xml:space="preserve"> been left empty, and </w:t>
-      </w:r>
-      <w:proofErr w:type="spellStart"/>
-      <w:r>
-        <w:t>HTML5</w:t>
-      </w:r>
-      <w:proofErr w:type="spellEnd"/>
-      <w:r>
-        <w:t xml:space="preserve"> used to restrict data entry to specific types were appropriate.</w:t>
+        <w:t>Data validation for administration pages will use javascript to check that fields have not accidentially been left empty, and HTML5 used to restrict data entry to specific types were appropriate.</w:t>
       </w:r>
     </w:p>
     <w:p>
@@ -4247,23 +4057,7 @@
         <w:ind w:left="720"/>
       </w:pPr>
       <w:r>
-        <w:t xml:space="preserve">Bootstrap and some customised </w:t>
-      </w:r>
-      <w:proofErr w:type="spellStart"/>
-      <w:r>
-        <w:t>CSS</w:t>
-      </w:r>
-      <w:proofErr w:type="spellEnd"/>
-      <w:r>
-        <w:t xml:space="preserve"> will be used for appearance, layout management, and responsiveness to user actions. </w:t>
-      </w:r>
-      <w:proofErr w:type="spellStart"/>
-      <w:r>
-        <w:t>Javascript</w:t>
-      </w:r>
-      <w:proofErr w:type="spellEnd"/>
-      <w:r>
-        <w:t xml:space="preserve"> will be used for some event management and responding to user actions.</w:t>
+        <w:t>Bootstrap and some customised CSS will be used for appearance, layout management, and responsiveness to user actions. Javascript will be used for some event management and responding to user actions.</w:t>
       </w:r>
       <w:r>
         <w:t xml:space="preserve"> The main window area will allow vertical scrolling to allow users to see all content should it be too big for the screen. Bootstrap containers, rows and col classes will be used to manage layout and allow layout changes between screens of different generic sizes.</w:t>
@@ -4274,87 +4068,29 @@
         <w:ind w:left="720"/>
       </w:pPr>
       <w:r>
-        <w:t xml:space="preserve">Bootstrap provides many useful </w:t>
-      </w:r>
-      <w:proofErr w:type="spellStart"/>
-      <w:r>
-        <w:t>CSS</w:t>
-      </w:r>
-      <w:proofErr w:type="spellEnd"/>
-      <w:r>
-        <w:t xml:space="preserve"> classes and interactive </w:t>
-      </w:r>
-      <w:proofErr w:type="spellStart"/>
-      <w:r>
-        <w:t>javascript</w:t>
-      </w:r>
-      <w:proofErr w:type="spellEnd"/>
-      <w:r>
-        <w:t>, and provides layout management responsive to different device screen sizes, so using it is simpler than reinventing the wheel and designing custom layout and responsiveness.</w:t>
+        <w:t>Bootstrap provides many useful CSS classes and interactive javascript, and provides layout management responsive to different device screen sizes, so using it is simpler than reinventing the wheel and designing custom layout and responsiveness.</w:t>
       </w:r>
     </w:p>
     <w:p>
       <w:pPr>
         <w:ind w:left="720"/>
       </w:pPr>
-      <w:proofErr w:type="spellStart"/>
-      <w:r>
-        <w:t>HTML5</w:t>
-      </w:r>
-      <w:proofErr w:type="spellEnd"/>
-      <w:r>
-        <w:t xml:space="preserve"> and </w:t>
-      </w:r>
-      <w:proofErr w:type="spellStart"/>
-      <w:r>
-        <w:t>Javascript</w:t>
-      </w:r>
-      <w:proofErr w:type="spellEnd"/>
-      <w:r>
-        <w:t xml:space="preserve"> respond quicker than server side scripts to user interaction, and can directly manipulate </w:t>
-      </w:r>
-      <w:r>
-        <w:t xml:space="preserve">frontend elements at the client end, whereas server side scripts can only replace content or reload pages. So using </w:t>
-      </w:r>
-      <w:proofErr w:type="spellStart"/>
-      <w:r>
-        <w:t>HTML5</w:t>
-      </w:r>
-      <w:proofErr w:type="spellEnd"/>
-      <w:r>
-        <w:t xml:space="preserve"> and </w:t>
-      </w:r>
-      <w:proofErr w:type="spellStart"/>
-      <w:r>
-        <w:t>Javascript</w:t>
-      </w:r>
-      <w:proofErr w:type="spellEnd"/>
-      <w:r>
-        <w:t xml:space="preserve"> can reduce response time and create a more satisfying user experience.</w:t>
+      <w:r>
+        <w:t xml:space="preserve">HTML5 and Javascript respond quicker than server side scripts to user interaction, and can directly manipulate </w:t>
+      </w:r>
+      <w:r>
+        <w:t>frontend elements at the client end, whereas server side scripts can only replace content or reload pages. So using HTML5 and Javascript can reduce response time and create a more satisfying user experience.</w:t>
       </w:r>
     </w:p>
     <w:p>
       <w:pPr>
         <w:ind w:left="720"/>
       </w:pPr>
-      <w:proofErr w:type="spellStart"/>
-      <w:r>
-        <w:t>Javascript</w:t>
-      </w:r>
-      <w:proofErr w:type="spellEnd"/>
-      <w:r>
-        <w:t xml:space="preserve"> is also used in combination with server-side techniques for pagination.</w:t>
-      </w:r>
-      <w:r>
-        <w:t xml:space="preserve"> Specifically, </w:t>
-      </w:r>
-      <w:proofErr w:type="spellStart"/>
-      <w:r>
-        <w:t>Javascript</w:t>
-      </w:r>
-      <w:proofErr w:type="spellEnd"/>
-      <w:r>
-        <w:t xml:space="preserve"> is used to manage AJAX pagination requests, and to prepare pagination controls with correct values and responses.</w:t>
+      <w:r>
+        <w:t>Javascript is also used in combination with server-side techniques for pagination.</w:t>
+      </w:r>
+      <w:r>
+        <w:t xml:space="preserve"> Specifically, Javascript is used to manage AJAX pagination requests, and to prepare pagination controls with correct values and responses.</w:t>
       </w:r>
     </w:p>
     <w:p>
@@ -4410,31 +4146,7 @@
         <w:ind w:left="720"/>
       </w:pPr>
       <w:r>
-        <w:t xml:space="preserve">The </w:t>
-      </w:r>
-      <w:proofErr w:type="spellStart"/>
-      <w:r>
-        <w:t>DataLayer</w:t>
-      </w:r>
-      <w:proofErr w:type="spellEnd"/>
-      <w:r>
-        <w:t xml:space="preserve"> has one object, for managing Database Interaction and queries. This is designed for sanitising input data, and to manage adding, updating and reading data. It contains all </w:t>
-      </w:r>
-      <w:proofErr w:type="spellStart"/>
-      <w:r>
-        <w:t>DDL</w:t>
-      </w:r>
-      <w:proofErr w:type="spellEnd"/>
-      <w:r>
-        <w:t xml:space="preserve"> / </w:t>
-      </w:r>
-      <w:proofErr w:type="spellStart"/>
-      <w:r>
-        <w:t>DML</w:t>
-      </w:r>
-      <w:proofErr w:type="spellEnd"/>
-      <w:r>
-        <w:t xml:space="preserve"> code required, and checks for and replaces missing tables each time it is created. There are no generic functions – all requests are confined to specific actions. This prevents any user accidentally requesting an action which could corrupt or damage the database.</w:t>
+        <w:t>The DataLayer has one object, for managing Database Interaction and queries. This is designed for sanitising input data, and to manage adding, updating and reading data. It contains all DDL / DML code required, and checks for and replaces missing tables each time it is created. There are no generic functions – all requests are confined to specific actions. This prevents any user accidentally requesting an action which could corrupt or damage the database.</w:t>
       </w:r>
     </w:p>
     <w:p>
@@ -4453,23 +4165,7 @@
         <w:t>The MySQL extended SQL command, LIMIT, i</w:t>
       </w:r>
       <w:r>
-        <w:t xml:space="preserve">s used for pagination purposes, in combination with AJAX and </w:t>
-      </w:r>
-      <w:proofErr w:type="spellStart"/>
-      <w:r>
-        <w:t>Javascript</w:t>
-      </w:r>
-      <w:proofErr w:type="spellEnd"/>
-      <w:r>
-        <w:t xml:space="preserve">. When a new page of data is requested, a database scan (of a table) is required, but is limited to the section representing the page. This significantly speeds up the response time of webpages, reduced reliance on cookies, and gets around issues with maintaining storage of entity data in the window / browser (updates to the database take immediate effect, whereas using browser memory storage requires synchronising with the database at regular intervals). AJAX is used to limit content changes to the section used to display the changed page. As mentioned above, </w:t>
-      </w:r>
-      <w:proofErr w:type="spellStart"/>
-      <w:r>
-        <w:t>Javascript</w:t>
-      </w:r>
-      <w:proofErr w:type="spellEnd"/>
-      <w:r>
-        <w:t xml:space="preserve"> is required to make the AJAX calls. </w:t>
+        <w:t xml:space="preserve">s used for pagination purposes, in combination with AJAX and Javascript. When a new page of data is requested, a database scan (of a table) is required, but is limited to the section representing the page. This significantly speeds up the response time of webpages, reduced reliance on cookies, and gets around issues with maintaining storage of entity data in the window / browser (updates to the database take immediate effect, whereas using browser memory storage requires synchronising with the database at regular intervals). AJAX is used to limit content changes to the section used to display the changed page. As mentioned above, Javascript is required to make the AJAX calls. </w:t>
       </w:r>
     </w:p>
     <w:p>
@@ -4482,13 +4178,8 @@
       <w:r>
         <w:t xml:space="preserve">(using </w:t>
       </w:r>
-      <w:proofErr w:type="spellStart"/>
-      <w:r>
-        <w:t>HTML5</w:t>
-      </w:r>
-      <w:proofErr w:type="spellEnd"/>
-      <w:r>
-        <w:t xml:space="preserve"> and PHP scripting</w:t>
+      <w:r>
+        <w:t>HTML5 and PHP scripting</w:t>
       </w:r>
       <w:r>
         <w:t>)</w:t>
@@ -5217,10 +4908,7 @@
           </w:tcPr>
           <w:p>
             <w:r>
-              <w:t>A Grid of 4 caps is shown. Page number is 1.</w:t>
-            </w:r>
-            <w:r>
-              <w:t xml:space="preserve"> Some of the caps are different to before.</w:t>
+              <w:t>A Grid of 4 caps is shown. Page number is 1. Some of the caps are different to before.</w:t>
             </w:r>
           </w:p>
         </w:tc>
@@ -5785,10 +5473,7 @@
               <w:t>$</w:t>
             </w:r>
             <w:r>
-              <w:t>29.40</w:t>
-            </w:r>
-            <w:r>
-              <w:t xml:space="preserve"> </w:t>
+              <w:t xml:space="preserve">29.40 </w:t>
             </w:r>
             <w:r>
               <w:t>X 2”</w:t>
@@ -5867,13 +5552,7 @@
           </w:tcPr>
           <w:p>
             <w:r>
-              <w:t xml:space="preserve">A Grid of 4 caps is shown. Page number is </w:t>
-            </w:r>
-            <w:r>
-              <w:t>3</w:t>
-            </w:r>
-            <w:r>
-              <w:t>.</w:t>
+              <w:t>A Grid of 4 caps is shown. Page number is 3.</w:t>
             </w:r>
           </w:p>
         </w:tc>
@@ -5992,21 +5671,12 @@
           </w:p>
           <w:p>
             <w:r>
-              <w:t>“</w:t>
-            </w:r>
-            <w:r>
-              <w:t>Dour Peak, $29.40</w:t>
-            </w:r>
-          </w:p>
-          <w:p>
-            <w:r>
-              <w:t>$</w:t>
-            </w:r>
-            <w:r>
-              <w:t>29.40</w:t>
-            </w:r>
-            <w:r>
-              <w:t xml:space="preserve"> X 3”</w:t>
+              <w:t>“Dour Peak, $29.40</w:t>
+            </w:r>
+          </w:p>
+          <w:p>
+            <w:r>
+              <w:t>$29.40 X 3”</w:t>
             </w:r>
           </w:p>
         </w:tc>
@@ -7003,33 +6673,143 @@
           </w:tcPr>
           <w:p>
             <w:r>
+              <w:t>Type “AskewR04@myunitec.ac.nz” in the email field.</w:t>
+            </w:r>
+          </w:p>
+        </w:tc>
+        <w:tc>
+          <w:tcPr>
+            <w:tcW w:w="3141" w:type="dxa"/>
+          </w:tcPr>
+          <w:p>
+            <w:r>
+              <w:t>Email field contains “AskewR04@myunitec.ac.nz”</w:t>
+            </w:r>
+          </w:p>
+        </w:tc>
+        <w:tc>
+          <w:tcPr>
+            <w:tcW w:w="2358" w:type="dxa"/>
+          </w:tcPr>
+          <w:p>
+            <w:r>
+              <w:t>Matches expected outcome</w:t>
+            </w:r>
+          </w:p>
+        </w:tc>
+      </w:tr>
+      <w:tr>
+        <w:tc>
+          <w:tcPr>
+            <w:tcW w:w="1555" w:type="dxa"/>
+          </w:tcPr>
+          <w:p/>
+        </w:tc>
+        <w:tc>
+          <w:tcPr>
+            <w:tcW w:w="1962" w:type="dxa"/>
+          </w:tcPr>
+          <w:p>
+            <w:r>
+              <w:t>Type “Customer111” in the login field.</w:t>
+            </w:r>
+          </w:p>
+        </w:tc>
+        <w:tc>
+          <w:tcPr>
+            <w:tcW w:w="3141" w:type="dxa"/>
+          </w:tcPr>
+          <w:p>
+            <w:r>
+              <w:t>Login field contains “Customer111”</w:t>
+            </w:r>
+          </w:p>
+        </w:tc>
+        <w:tc>
+          <w:tcPr>
+            <w:tcW w:w="2358" w:type="dxa"/>
+          </w:tcPr>
+          <w:p>
+            <w:r>
+              <w:t>Matches expected outcome</w:t>
+            </w:r>
+          </w:p>
+        </w:tc>
+      </w:tr>
+      <w:tr>
+        <w:tc>
+          <w:tcPr>
+            <w:tcW w:w="1555" w:type="dxa"/>
+          </w:tcPr>
+          <w:p/>
+        </w:tc>
+        <w:tc>
+          <w:tcPr>
+            <w:tcW w:w="1962" w:type="dxa"/>
+          </w:tcPr>
+          <w:p>
+            <w:r>
+              <w:t>Type “123456” in the password field.</w:t>
+            </w:r>
+          </w:p>
+        </w:tc>
+        <w:tc>
+          <w:tcPr>
+            <w:tcW w:w="3141" w:type="dxa"/>
+          </w:tcPr>
+          <w:p>
+            <w:r>
+              <w:t>Password field contains “123456”</w:t>
+            </w:r>
+          </w:p>
+        </w:tc>
+        <w:tc>
+          <w:tcPr>
+            <w:tcW w:w="2358" w:type="dxa"/>
+          </w:tcPr>
+          <w:p>
+            <w:r>
+              <w:t>Matches expected outcome</w:t>
+            </w:r>
+          </w:p>
+        </w:tc>
+      </w:tr>
+      <w:tr>
+        <w:tc>
+          <w:tcPr>
+            <w:tcW w:w="1555" w:type="dxa"/>
+          </w:tcPr>
+          <w:p/>
+        </w:tc>
+        <w:tc>
+          <w:tcPr>
+            <w:tcW w:w="1962" w:type="dxa"/>
+          </w:tcPr>
+          <w:p>
+            <w:r>
               <w:t>Type “</w:t>
             </w:r>
-            <w:proofErr w:type="spellStart"/>
-            <w:r>
-              <w:t>AskewR04@myunitec.ac.nz</w:t>
-            </w:r>
-            <w:proofErr w:type="spellEnd"/>
-            <w:r>
-              <w:t>” in the email field.</w:t>
-            </w:r>
-          </w:p>
-        </w:tc>
-        <w:tc>
-          <w:tcPr>
-            <w:tcW w:w="3141" w:type="dxa"/>
-          </w:tcPr>
-          <w:p>
-            <w:r>
-              <w:t>Email field contains “</w:t>
-            </w:r>
-            <w:proofErr w:type="spellStart"/>
-            <w:r>
-              <w:t>AskewR04@myunitec.ac.nz</w:t>
-            </w:r>
-            <w:proofErr w:type="spellEnd"/>
-            <w:r>
-              <w:t>”</w:t>
+            <w:r>
+              <w:t xml:space="preserve">123 </w:t>
+            </w:r>
+            <w:r>
+              <w:t>Carly Road” in the Street Address field.</w:t>
+            </w:r>
+          </w:p>
+        </w:tc>
+        <w:tc>
+          <w:tcPr>
+            <w:tcW w:w="3141" w:type="dxa"/>
+          </w:tcPr>
+          <w:p>
+            <w:r>
+              <w:t>Street Address field contains “</w:t>
+            </w:r>
+            <w:r>
+              <w:t xml:space="preserve">123 </w:t>
+            </w:r>
+            <w:r>
+              <w:t>Carly Road”</w:t>
             </w:r>
           </w:p>
         </w:tc>
@@ -7057,33 +6837,17 @@
           </w:tcPr>
           <w:p>
             <w:r>
-              <w:t>Type “</w:t>
-            </w:r>
-            <w:proofErr w:type="spellStart"/>
-            <w:r>
-              <w:t>Customer111</w:t>
-            </w:r>
-            <w:proofErr w:type="spellEnd"/>
-            <w:r>
-              <w:t>” in the login field.</w:t>
-            </w:r>
-          </w:p>
-        </w:tc>
-        <w:tc>
-          <w:tcPr>
-            <w:tcW w:w="3141" w:type="dxa"/>
-          </w:tcPr>
-          <w:p>
-            <w:r>
-              <w:t>Login field contains “</w:t>
-            </w:r>
-            <w:proofErr w:type="spellStart"/>
-            <w:r>
-              <w:t>Customer111</w:t>
-            </w:r>
-            <w:proofErr w:type="spellEnd"/>
-            <w:r>
-              <w:t>”</w:t>
+              <w:t>Type “Mt Albert” in the Suburb field.</w:t>
+            </w:r>
+          </w:p>
+        </w:tc>
+        <w:tc>
+          <w:tcPr>
+            <w:tcW w:w="3141" w:type="dxa"/>
+          </w:tcPr>
+          <w:p>
+            <w:r>
+              <w:t>Suburb field contains “Mt Albert”</w:t>
             </w:r>
           </w:p>
         </w:tc>
@@ -7111,17 +6875,17 @@
           </w:tcPr>
           <w:p>
             <w:r>
-              <w:t>Type “123456” in the password field.</w:t>
-            </w:r>
-          </w:p>
-        </w:tc>
-        <w:tc>
-          <w:tcPr>
-            <w:tcW w:w="3141" w:type="dxa"/>
-          </w:tcPr>
-          <w:p>
-            <w:r>
-              <w:t>Password field contains “123456”</w:t>
+              <w:t>Type “Auckland” in the City field.</w:t>
+            </w:r>
+          </w:p>
+        </w:tc>
+        <w:tc>
+          <w:tcPr>
+            <w:tcW w:w="3141" w:type="dxa"/>
+          </w:tcPr>
+          <w:p>
+            <w:r>
+              <w:t>City field contains “Auckland”</w:t>
             </w:r>
           </w:p>
         </w:tc>
@@ -7149,132 +6913,6 @@
           </w:tcPr>
           <w:p>
             <w:r>
-              <w:t>Type “</w:t>
-            </w:r>
-            <w:r>
-              <w:t xml:space="preserve">123 </w:t>
-            </w:r>
-            <w:r>
-              <w:t>Carly Road” in the Street Address field.</w:t>
-            </w:r>
-          </w:p>
-        </w:tc>
-        <w:tc>
-          <w:tcPr>
-            <w:tcW w:w="3141" w:type="dxa"/>
-          </w:tcPr>
-          <w:p>
-            <w:r>
-              <w:t>Street Address field contains “</w:t>
-            </w:r>
-            <w:r>
-              <w:t xml:space="preserve">123 </w:t>
-            </w:r>
-            <w:r>
-              <w:t>Carly Road”</w:t>
-            </w:r>
-          </w:p>
-        </w:tc>
-        <w:tc>
-          <w:tcPr>
-            <w:tcW w:w="2358" w:type="dxa"/>
-          </w:tcPr>
-          <w:p>
-            <w:r>
-              <w:t>Matches expected outcome</w:t>
-            </w:r>
-          </w:p>
-        </w:tc>
-      </w:tr>
-      <w:tr>
-        <w:tc>
-          <w:tcPr>
-            <w:tcW w:w="1555" w:type="dxa"/>
-          </w:tcPr>
-          <w:p/>
-        </w:tc>
-        <w:tc>
-          <w:tcPr>
-            <w:tcW w:w="1962" w:type="dxa"/>
-          </w:tcPr>
-          <w:p>
-            <w:r>
-              <w:t>Type “Mt Albert” in the Suburb field.</w:t>
-            </w:r>
-          </w:p>
-        </w:tc>
-        <w:tc>
-          <w:tcPr>
-            <w:tcW w:w="3141" w:type="dxa"/>
-          </w:tcPr>
-          <w:p>
-            <w:r>
-              <w:t>Suburb field contains “Mt Albert”</w:t>
-            </w:r>
-          </w:p>
-        </w:tc>
-        <w:tc>
-          <w:tcPr>
-            <w:tcW w:w="2358" w:type="dxa"/>
-          </w:tcPr>
-          <w:p>
-            <w:r>
-              <w:t>Matches expected outcome</w:t>
-            </w:r>
-          </w:p>
-        </w:tc>
-      </w:tr>
-      <w:tr>
-        <w:tc>
-          <w:tcPr>
-            <w:tcW w:w="1555" w:type="dxa"/>
-          </w:tcPr>
-          <w:p/>
-        </w:tc>
-        <w:tc>
-          <w:tcPr>
-            <w:tcW w:w="1962" w:type="dxa"/>
-          </w:tcPr>
-          <w:p>
-            <w:r>
-              <w:t>Type “Auckland” in the City field.</w:t>
-            </w:r>
-          </w:p>
-        </w:tc>
-        <w:tc>
-          <w:tcPr>
-            <w:tcW w:w="3141" w:type="dxa"/>
-          </w:tcPr>
-          <w:p>
-            <w:r>
-              <w:t>City field contains “Auckland”</w:t>
-            </w:r>
-          </w:p>
-        </w:tc>
-        <w:tc>
-          <w:tcPr>
-            <w:tcW w:w="2358" w:type="dxa"/>
-          </w:tcPr>
-          <w:p>
-            <w:r>
-              <w:t>Matches expected outcome</w:t>
-            </w:r>
-          </w:p>
-        </w:tc>
-      </w:tr>
-      <w:tr>
-        <w:tc>
-          <w:tcPr>
-            <w:tcW w:w="1555" w:type="dxa"/>
-          </w:tcPr>
-          <w:p/>
-        </w:tc>
-        <w:tc>
-          <w:tcPr>
-            <w:tcW w:w="1962" w:type="dxa"/>
-          </w:tcPr>
-          <w:p>
-            <w:r>
               <w:t>Click Register</w:t>
             </w:r>
           </w:p>
@@ -7285,10 +6923,7 @@
           </w:tcPr>
           <w:p>
             <w:r>
-              <w:t xml:space="preserve">A message appears, to </w:t>
-            </w:r>
-            <w:r>
-              <w:t>lengthen the field to 10 characters.</w:t>
+              <w:t>A message appears, to lengthen the field to 10 characters.</w:t>
             </w:r>
             <w:r>
               <w:br/>
@@ -7320,33 +6955,17 @@
           </w:tcPr>
           <w:p>
             <w:r>
-              <w:t>Change password to “</w:t>
-            </w:r>
-            <w:proofErr w:type="spellStart"/>
-            <w:r>
-              <w:t>ThisIsAPassword</w:t>
-            </w:r>
-            <w:proofErr w:type="spellEnd"/>
-            <w:r>
-              <w:t>”</w:t>
-            </w:r>
-          </w:p>
-        </w:tc>
-        <w:tc>
-          <w:tcPr>
-            <w:tcW w:w="3141" w:type="dxa"/>
-          </w:tcPr>
-          <w:p>
-            <w:r>
-              <w:t>Password field changed to “</w:t>
-            </w:r>
-            <w:proofErr w:type="spellStart"/>
-            <w:r>
-              <w:t>ThisIsAPassword</w:t>
-            </w:r>
-            <w:proofErr w:type="spellEnd"/>
-            <w:r>
-              <w:t>”</w:t>
+              <w:t>Change password to “ThisIsAPassword”</w:t>
+            </w:r>
+          </w:p>
+        </w:tc>
+        <w:tc>
+          <w:tcPr>
+            <w:tcW w:w="3141" w:type="dxa"/>
+          </w:tcPr>
+          <w:p>
+            <w:r>
+              <w:t>Password field changed to “ThisIsAPassword”</w:t>
             </w:r>
           </w:p>
         </w:tc>
@@ -7374,33 +6993,17 @@
           </w:tcPr>
           <w:p>
             <w:r>
-              <w:t>Change Login to “</w:t>
-            </w:r>
-            <w:proofErr w:type="spellStart"/>
-            <w:r>
-              <w:t>CustomerTesting</w:t>
-            </w:r>
-            <w:proofErr w:type="spellEnd"/>
-            <w:r>
-              <w:t>”</w:t>
-            </w:r>
-          </w:p>
-        </w:tc>
-        <w:tc>
-          <w:tcPr>
-            <w:tcW w:w="3141" w:type="dxa"/>
-          </w:tcPr>
-          <w:p>
-            <w:r>
-              <w:t>Login field changed to “</w:t>
-            </w:r>
-            <w:proofErr w:type="spellStart"/>
-            <w:r>
-              <w:t>CustomerTesting</w:t>
-            </w:r>
-            <w:proofErr w:type="spellEnd"/>
-            <w:r>
-              <w:t>”</w:t>
+              <w:t>Change Login to “CustomerTesting”</w:t>
+            </w:r>
+          </w:p>
+        </w:tc>
+        <w:tc>
+          <w:tcPr>
+            <w:tcW w:w="3141" w:type="dxa"/>
+          </w:tcPr>
+          <w:p>
+            <w:r>
+              <w:t>Login field changed to “CustomerTesting”</w:t>
             </w:r>
           </w:p>
         </w:tc>
@@ -7476,16 +7079,7 @@
           </w:tcPr>
           <w:p>
             <w:r>
-              <w:t>A message appears</w:t>
-            </w:r>
-            <w:r>
-              <w:t xml:space="preserve"> at the bottom, in red</w:t>
-            </w:r>
-            <w:r>
-              <w:t xml:space="preserve">, to </w:t>
-            </w:r>
-            <w:r>
-              <w:t>include at least one phone number.</w:t>
+              <w:t>A message appears at the bottom, in red, to include at least one phone number.</w:t>
             </w:r>
           </w:p>
         </w:tc>
@@ -7631,10 +7225,7 @@
               </w:rPr>
             </w:pPr>
             <w:r>
-              <w:t>A message appears, to match the requested format.</w:t>
-            </w:r>
-            <w:r>
-              <w:t xml:space="preserve"> The Caret has shifted to the Mobile Phone field</w:t>
+              <w:t>A message appears, to match the requested format. The Caret has shifted to the Mobile Phone field</w:t>
             </w:r>
           </w:p>
         </w:tc>
@@ -7979,11 +7570,9 @@
             <w:r>
               <w:t>Type “</w:t>
             </w:r>
-            <w:proofErr w:type="spellStart"/>
             <w:r>
               <w:t>test_customer</w:t>
             </w:r>
-            <w:proofErr w:type="spellEnd"/>
             <w:r>
               <w:t>” into login textbox.</w:t>
             </w:r>
@@ -7991,11 +7580,9 @@
               <w:br/>
               <w:t>Type “</w:t>
             </w:r>
-            <w:proofErr w:type="spellStart"/>
             <w:r>
               <w:t>test__password</w:t>
             </w:r>
-            <w:proofErr w:type="spellEnd"/>
             <w:r>
               <w:t>” into password textbox.</w:t>
             </w:r>
@@ -8009,19 +7596,15 @@
             <w:r>
               <w:t>Login control shows “</w:t>
             </w:r>
-            <w:proofErr w:type="spellStart"/>
             <w:r>
               <w:t>test_customer</w:t>
             </w:r>
-            <w:proofErr w:type="spellEnd"/>
             <w:r>
               <w:t>” and “</w:t>
             </w:r>
-            <w:proofErr w:type="spellStart"/>
             <w:r>
               <w:t>test__password</w:t>
             </w:r>
-            <w:proofErr w:type="spellEnd"/>
             <w:r>
               <w:t>” in relevant textboxes.</w:t>
             </w:r>
@@ -8392,11 +7975,9 @@
             <w:r>
               <w:t>Type “</w:t>
             </w:r>
-            <w:proofErr w:type="spellStart"/>
             <w:r>
               <w:t>test_customer</w:t>
             </w:r>
-            <w:proofErr w:type="spellEnd"/>
             <w:r>
               <w:t>” into login textbox.</w:t>
             </w:r>
@@ -8404,11 +7985,9 @@
               <w:br/>
               <w:t>Type “</w:t>
             </w:r>
-            <w:proofErr w:type="spellStart"/>
             <w:r>
               <w:t>test__password</w:t>
             </w:r>
-            <w:proofErr w:type="spellEnd"/>
             <w:r>
               <w:t>” into password textbox.</w:t>
             </w:r>
@@ -8422,19 +8001,15 @@
             <w:r>
               <w:t>Login control shows “</w:t>
             </w:r>
-            <w:proofErr w:type="spellStart"/>
             <w:r>
               <w:t>test_customer</w:t>
             </w:r>
-            <w:proofErr w:type="spellEnd"/>
             <w:r>
               <w:t>” and “</w:t>
             </w:r>
-            <w:proofErr w:type="spellStart"/>
             <w:r>
               <w:t>test__password</w:t>
             </w:r>
-            <w:proofErr w:type="spellEnd"/>
             <w:r>
               <w:t>” in relevant textboxes.</w:t>
             </w:r>
@@ -8594,15 +8169,112 @@
           </w:tcPr>
           <w:p>
             <w:r>
-              <w:t>Top Trucker</w:t>
+              <w:t xml:space="preserve">Top Trucker </w:t>
+            </w:r>
+            <w:r>
+              <w:t>cap details are shown</w:t>
+            </w:r>
+          </w:p>
+        </w:tc>
+        <w:tc>
+          <w:tcPr>
+            <w:tcW w:w="2358" w:type="dxa"/>
+          </w:tcPr>
+          <w:p>
+            <w:r>
+              <w:t>Matches expected outcome</w:t>
+            </w:r>
+          </w:p>
+        </w:tc>
+      </w:tr>
+      <w:tr>
+        <w:tc>
+          <w:tcPr>
+            <w:tcW w:w="1555" w:type="dxa"/>
+          </w:tcPr>
+          <w:p/>
+        </w:tc>
+        <w:tc>
+          <w:tcPr>
+            <w:tcW w:w="1962" w:type="dxa"/>
+          </w:tcPr>
+          <w:p>
+            <w:r>
+              <w:t>Change Quantity to 2</w:t>
+            </w:r>
+          </w:p>
+        </w:tc>
+        <w:tc>
+          <w:tcPr>
+            <w:tcW w:w="3141" w:type="dxa"/>
+          </w:tcPr>
+          <w:p>
+            <w:r>
+              <w:t>-</w:t>
+            </w:r>
+          </w:p>
+        </w:tc>
+        <w:tc>
+          <w:tcPr>
+            <w:tcW w:w="2358" w:type="dxa"/>
+          </w:tcPr>
+          <w:p>
+            <w:r>
+              <w:t>Matches expected outcome</w:t>
+            </w:r>
+          </w:p>
+        </w:tc>
+      </w:tr>
+      <w:tr>
+        <w:tc>
+          <w:tcPr>
+            <w:tcW w:w="1555" w:type="dxa"/>
+          </w:tcPr>
+          <w:p/>
+        </w:tc>
+        <w:tc>
+          <w:tcPr>
+            <w:tcW w:w="1962" w:type="dxa"/>
+          </w:tcPr>
+          <w:p>
+            <w:r>
+              <w:t xml:space="preserve">Click Add to </w:t>
+            </w:r>
+            <w:r>
+              <w:t>Cart</w:t>
+            </w:r>
+          </w:p>
+        </w:tc>
+        <w:tc>
+          <w:tcPr>
+            <w:tcW w:w="3141" w:type="dxa"/>
+          </w:tcPr>
+          <w:p>
+            <w:r>
+              <w:t xml:space="preserve">New item </w:t>
+            </w:r>
+            <w:r>
+              <w:t xml:space="preserve">appears in shopping cart: </w:t>
+            </w:r>
+            <w:r>
+              <w:t xml:space="preserve">Top Trucker </w:t>
+            </w:r>
+            <w:r>
+              <w:t>$</w:t>
+            </w:r>
+            <w:r>
+              <w:t>25.30</w:t>
             </w:r>
             <w:r>
               <w:t xml:space="preserve"> </w:t>
             </w:r>
-            <w:r>
-              <w:t>cap details are shown</w:t>
-            </w:r>
-          </w:p>
+          </w:p>
+          <w:p>
+            <w:r>
+              <w:t>X 2</w:t>
+            </w:r>
+          </w:p>
+          <w:p/>
         </w:tc>
         <w:tc>
           <w:tcPr>
@@ -8628,7 +8300,133 @@
           </w:tcPr>
           <w:p>
             <w:r>
-              <w:t>Change Quantity to 2</w:t>
+              <w:t>Click “Women’s Caps” picture under Categories.</w:t>
+            </w:r>
+          </w:p>
+        </w:tc>
+        <w:tc>
+          <w:tcPr>
+            <w:tcW w:w="3141" w:type="dxa"/>
+          </w:tcPr>
+          <w:p>
+            <w:r>
+              <w:t>A new Grid of caps is shown. Page number is now 1.</w:t>
+            </w:r>
+          </w:p>
+        </w:tc>
+        <w:tc>
+          <w:tcPr>
+            <w:tcW w:w="2358" w:type="dxa"/>
+          </w:tcPr>
+          <w:p>
+            <w:r>
+              <w:t>Matches expected outcome</w:t>
+            </w:r>
+          </w:p>
+        </w:tc>
+      </w:tr>
+      <w:tr>
+        <w:tc>
+          <w:tcPr>
+            <w:tcW w:w="1555" w:type="dxa"/>
+          </w:tcPr>
+          <w:p/>
+        </w:tc>
+        <w:tc>
+          <w:tcPr>
+            <w:tcW w:w="1962" w:type="dxa"/>
+          </w:tcPr>
+          <w:p>
+            <w:r>
+              <w:t>Click Next, at bottom of Products Section, 3 times</w:t>
+            </w:r>
+          </w:p>
+        </w:tc>
+        <w:tc>
+          <w:tcPr>
+            <w:tcW w:w="3141" w:type="dxa"/>
+          </w:tcPr>
+          <w:p>
+            <w:r>
+              <w:t>A new Grid of caps is shown. Page number is now 4.</w:t>
+            </w:r>
+          </w:p>
+        </w:tc>
+        <w:tc>
+          <w:tcPr>
+            <w:tcW w:w="2358" w:type="dxa"/>
+          </w:tcPr>
+          <w:p>
+            <w:r>
+              <w:t>Matches expected outcome</w:t>
+            </w:r>
+          </w:p>
+        </w:tc>
+      </w:tr>
+      <w:tr>
+        <w:tc>
+          <w:tcPr>
+            <w:tcW w:w="1555" w:type="dxa"/>
+          </w:tcPr>
+          <w:p/>
+        </w:tc>
+        <w:tc>
+          <w:tcPr>
+            <w:tcW w:w="1962" w:type="dxa"/>
+          </w:tcPr>
+          <w:p>
+            <w:r>
+              <w:t xml:space="preserve">Click “Tall </w:t>
+            </w:r>
+            <w:r>
+              <w:t>Breaker</w:t>
+            </w:r>
+            <w:r>
+              <w:t>” Picture.</w:t>
+            </w:r>
+          </w:p>
+        </w:tc>
+        <w:tc>
+          <w:tcPr>
+            <w:tcW w:w="3141" w:type="dxa"/>
+          </w:tcPr>
+          <w:p>
+            <w:r>
+              <w:t xml:space="preserve">Tall </w:t>
+            </w:r>
+            <w:r>
+              <w:t>Breaker</w:t>
+            </w:r>
+            <w:r>
+              <w:t xml:space="preserve"> details are shown</w:t>
+            </w:r>
+          </w:p>
+        </w:tc>
+        <w:tc>
+          <w:tcPr>
+            <w:tcW w:w="2358" w:type="dxa"/>
+          </w:tcPr>
+          <w:p>
+            <w:r>
+              <w:t>Matches expected outcome</w:t>
+            </w:r>
+          </w:p>
+        </w:tc>
+      </w:tr>
+      <w:tr>
+        <w:tc>
+          <w:tcPr>
+            <w:tcW w:w="1555" w:type="dxa"/>
+          </w:tcPr>
+          <w:p/>
+        </w:tc>
+        <w:tc>
+          <w:tcPr>
+            <w:tcW w:w="1962" w:type="dxa"/>
+          </w:tcPr>
+          <w:p>
+            <w:r>
+              <w:t>Change Quantity to 3</w:t>
             </w:r>
           </w:p>
         </w:tc>
@@ -8679,30 +8477,27 @@
           </w:tcPr>
           <w:p>
             <w:r>
-              <w:t xml:space="preserve">New item </w:t>
-            </w:r>
-            <w:r>
-              <w:t xml:space="preserve">appears in shopping cart: </w:t>
-            </w:r>
-            <w:r>
-              <w:t>Top Trucker</w:t>
+              <w:t xml:space="preserve">New </w:t>
+            </w:r>
+            <w:r>
+              <w:t xml:space="preserve">item appears in shopping cart: </w:t>
+            </w:r>
+            <w:r>
+              <w:t xml:space="preserve">Tall Breaker </w:t>
+            </w:r>
+            <w:r>
+              <w:t>$</w:t>
+            </w:r>
+            <w:r>
+              <w:t>11.20</w:t>
             </w:r>
             <w:r>
               <w:t xml:space="preserve"> </w:t>
             </w:r>
-            <w:r>
-              <w:t>$</w:t>
-            </w:r>
-            <w:r>
-              <w:t>25.30</w:t>
-            </w:r>
-            <w:r>
-              <w:t xml:space="preserve"> </w:t>
-            </w:r>
-          </w:p>
-          <w:p>
-            <w:r>
-              <w:t>X 2</w:t>
+          </w:p>
+          <w:p>
+            <w:r>
+              <w:t>Blue  X 3</w:t>
             </w:r>
           </w:p>
           <w:p/>
@@ -8731,17 +8526,17 @@
           </w:tcPr>
           <w:p>
             <w:r>
-              <w:t>Click “Women’s Caps” picture under Categories.</w:t>
-            </w:r>
-          </w:p>
-        </w:tc>
-        <w:tc>
-          <w:tcPr>
-            <w:tcW w:w="3141" w:type="dxa"/>
-          </w:tcPr>
-          <w:p>
-            <w:r>
-              <w:t>A new Grid of caps is shown. Page number is now 1.</w:t>
+              <w:t>Click Previous, at bottom of Products Section, 1 times</w:t>
+            </w:r>
+          </w:p>
+        </w:tc>
+        <w:tc>
+          <w:tcPr>
+            <w:tcW w:w="3141" w:type="dxa"/>
+          </w:tcPr>
+          <w:p>
+            <w:r>
+              <w:t>A new Grid of caps is shown. Page number is now 3.</w:t>
             </w:r>
           </w:p>
         </w:tc>
@@ -8769,17 +8564,17 @@
           </w:tcPr>
           <w:p>
             <w:r>
-              <w:t>Click Next, at bottom of Products Section, 3 times</w:t>
-            </w:r>
-          </w:p>
-        </w:tc>
-        <w:tc>
-          <w:tcPr>
-            <w:tcW w:w="3141" w:type="dxa"/>
-          </w:tcPr>
-          <w:p>
-            <w:r>
-              <w:t>A new Grid of caps is shown. Page number is now 4.</w:t>
+              <w:t>Click “Bottom Trilby” Picture.</w:t>
+            </w:r>
+          </w:p>
+        </w:tc>
+        <w:tc>
+          <w:tcPr>
+            <w:tcW w:w="3141" w:type="dxa"/>
+          </w:tcPr>
+          <w:p>
+            <w:r>
+              <w:t>Bottom Trilby details are shown</w:t>
             </w:r>
           </w:p>
         </w:tc>
@@ -8807,31 +8602,34 @@
           </w:tcPr>
           <w:p>
             <w:r>
-              <w:t xml:space="preserve">Click “Tall </w:t>
-            </w:r>
-            <w:r>
-              <w:t>Breaker</w:t>
-            </w:r>
-            <w:r>
-              <w:t>” Picture.</w:t>
-            </w:r>
-          </w:p>
-        </w:tc>
-        <w:tc>
-          <w:tcPr>
-            <w:tcW w:w="3141" w:type="dxa"/>
-          </w:tcPr>
-          <w:p>
-            <w:r>
-              <w:t xml:space="preserve">Tall </w:t>
-            </w:r>
-            <w:r>
-              <w:t>Breaker</w:t>
-            </w:r>
-            <w:r>
-              <w:t xml:space="preserve"> details are shown</w:t>
-            </w:r>
-          </w:p>
+              <w:t>Click Add to Cart</w:t>
+            </w:r>
+          </w:p>
+        </w:tc>
+        <w:tc>
+          <w:tcPr>
+            <w:tcW w:w="3141" w:type="dxa"/>
+          </w:tcPr>
+          <w:p>
+            <w:r>
+              <w:t xml:space="preserve">New </w:t>
+            </w:r>
+            <w:r>
+              <w:t xml:space="preserve">item appears in shopping cart: </w:t>
+            </w:r>
+            <w:r>
+              <w:t xml:space="preserve">Tall Breaker $16.70 </w:t>
+            </w:r>
+          </w:p>
+          <w:p>
+            <w:r>
+              <w:t xml:space="preserve">Blue  X </w:t>
+            </w:r>
+            <w:r>
+              <w:t>1</w:t>
+            </w:r>
+          </w:p>
+          <w:p/>
         </w:tc>
         <w:tc>
           <w:tcPr>
@@ -8857,17 +8655,17 @@
           </w:tcPr>
           <w:p>
             <w:r>
-              <w:t>Change Quantity to 3</w:t>
-            </w:r>
-          </w:p>
-        </w:tc>
-        <w:tc>
-          <w:tcPr>
-            <w:tcW w:w="3141" w:type="dxa"/>
-          </w:tcPr>
-          <w:p>
-            <w:r>
-              <w:t>-</w:t>
+              <w:t>Click Checkout</w:t>
+            </w:r>
+          </w:p>
+        </w:tc>
+        <w:tc>
+          <w:tcPr>
+            <w:tcW w:w="3141" w:type="dxa"/>
+          </w:tcPr>
+          <w:p>
+            <w:r>
+              <w:t>Checkout page appears</w:t>
             </w:r>
           </w:p>
         </w:tc>
@@ -8895,43 +8693,19 @@
           </w:tcPr>
           <w:p>
             <w:r>
-              <w:t xml:space="preserve">Click Add to </w:t>
-            </w:r>
-            <w:r>
-              <w:t>Cart</w:t>
-            </w:r>
-          </w:p>
-        </w:tc>
-        <w:tc>
-          <w:tcPr>
-            <w:tcW w:w="3141" w:type="dxa"/>
-          </w:tcPr>
-          <w:p>
-            <w:r>
-              <w:t xml:space="preserve">New </w:t>
-            </w:r>
-            <w:r>
-              <w:t xml:space="preserve">item appears in shopping cart: </w:t>
-            </w:r>
-            <w:r>
-              <w:t xml:space="preserve">Tall Breaker </w:t>
-            </w:r>
-            <w:r>
-              <w:t>$</w:t>
-            </w:r>
-            <w:r>
-              <w:t>11.20</w:t>
-            </w:r>
-            <w:r>
-              <w:t xml:space="preserve"> </w:t>
-            </w:r>
-          </w:p>
-          <w:p>
-            <w:r>
-              <w:t>Blue  X 3</w:t>
-            </w:r>
-          </w:p>
-          <w:p/>
+              <w:t>Click the Red X next to the item “Tall Breaker”</w:t>
+            </w:r>
+          </w:p>
+        </w:tc>
+        <w:tc>
+          <w:tcPr>
+            <w:tcW w:w="3141" w:type="dxa"/>
+          </w:tcPr>
+          <w:p>
+            <w:r>
+              <w:t>Tall Breaker is removed</w:t>
+            </w:r>
+          </w:p>
         </w:tc>
         <w:tc>
           <w:tcPr>
@@ -8957,17 +8731,17 @@
           </w:tcPr>
           <w:p>
             <w:r>
-              <w:t>Click Previous, at bottom of Products Section, 1 times</w:t>
-            </w:r>
-          </w:p>
-        </w:tc>
-        <w:tc>
-          <w:tcPr>
-            <w:tcW w:w="3141" w:type="dxa"/>
-          </w:tcPr>
-          <w:p>
-            <w:r>
-              <w:t>A new Grid of caps is shown. Page number is now 3.</w:t>
+              <w:t>Verify Totals</w:t>
+            </w:r>
+          </w:p>
+        </w:tc>
+        <w:tc>
+          <w:tcPr>
+            <w:tcW w:w="3141" w:type="dxa"/>
+          </w:tcPr>
+          <w:p>
+            <w:r>
+              <w:t>Subtotal is $67.30, GST is $10.10, Total is $77.40</w:t>
             </w:r>
           </w:p>
         </w:tc>
@@ -8995,220 +8769,6 @@
           </w:tcPr>
           <w:p>
             <w:r>
-              <w:t>Click “Bottom Trilby” Picture.</w:t>
-            </w:r>
-          </w:p>
-        </w:tc>
-        <w:tc>
-          <w:tcPr>
-            <w:tcW w:w="3141" w:type="dxa"/>
-          </w:tcPr>
-          <w:p>
-            <w:r>
-              <w:t>Bottom Trilb</w:t>
-            </w:r>
-            <w:r>
-              <w:t>y details are shown</w:t>
-            </w:r>
-          </w:p>
-        </w:tc>
-        <w:tc>
-          <w:tcPr>
-            <w:tcW w:w="2358" w:type="dxa"/>
-          </w:tcPr>
-          <w:p>
-            <w:r>
-              <w:t>Matches expected outcome</w:t>
-            </w:r>
-          </w:p>
-        </w:tc>
-      </w:tr>
-      <w:tr>
-        <w:tc>
-          <w:tcPr>
-            <w:tcW w:w="1555" w:type="dxa"/>
-          </w:tcPr>
-          <w:p/>
-        </w:tc>
-        <w:tc>
-          <w:tcPr>
-            <w:tcW w:w="1962" w:type="dxa"/>
-          </w:tcPr>
-          <w:p>
-            <w:r>
-              <w:t>Click Add to Cart</w:t>
-            </w:r>
-          </w:p>
-        </w:tc>
-        <w:tc>
-          <w:tcPr>
-            <w:tcW w:w="3141" w:type="dxa"/>
-          </w:tcPr>
-          <w:p>
-            <w:r>
-              <w:t xml:space="preserve">New </w:t>
-            </w:r>
-            <w:r>
-              <w:t xml:space="preserve">item appears in shopping cart: </w:t>
-            </w:r>
-            <w:r>
-              <w:t xml:space="preserve">Tall Breaker </w:t>
-            </w:r>
-            <w:r>
-              <w:t xml:space="preserve">$16.70 </w:t>
-            </w:r>
-          </w:p>
-          <w:p>
-            <w:r>
-              <w:t xml:space="preserve">Blue  X </w:t>
-            </w:r>
-            <w:r>
-              <w:t>1</w:t>
-            </w:r>
-          </w:p>
-          <w:p/>
-        </w:tc>
-        <w:tc>
-          <w:tcPr>
-            <w:tcW w:w="2358" w:type="dxa"/>
-          </w:tcPr>
-          <w:p>
-            <w:r>
-              <w:t>Matches expected outcome</w:t>
-            </w:r>
-          </w:p>
-        </w:tc>
-      </w:tr>
-      <w:tr>
-        <w:tc>
-          <w:tcPr>
-            <w:tcW w:w="1555" w:type="dxa"/>
-          </w:tcPr>
-          <w:p/>
-        </w:tc>
-        <w:tc>
-          <w:tcPr>
-            <w:tcW w:w="1962" w:type="dxa"/>
-          </w:tcPr>
-          <w:p>
-            <w:r>
-              <w:t>Click Checkout</w:t>
-            </w:r>
-          </w:p>
-        </w:tc>
-        <w:tc>
-          <w:tcPr>
-            <w:tcW w:w="3141" w:type="dxa"/>
-          </w:tcPr>
-          <w:p>
-            <w:r>
-              <w:t>Checkout page appears</w:t>
-            </w:r>
-          </w:p>
-        </w:tc>
-        <w:tc>
-          <w:tcPr>
-            <w:tcW w:w="2358" w:type="dxa"/>
-          </w:tcPr>
-          <w:p>
-            <w:r>
-              <w:t>Matches expected outcome</w:t>
-            </w:r>
-          </w:p>
-        </w:tc>
-      </w:tr>
-      <w:tr>
-        <w:tc>
-          <w:tcPr>
-            <w:tcW w:w="1555" w:type="dxa"/>
-          </w:tcPr>
-          <w:p/>
-        </w:tc>
-        <w:tc>
-          <w:tcPr>
-            <w:tcW w:w="1962" w:type="dxa"/>
-          </w:tcPr>
-          <w:p>
-            <w:r>
-              <w:t>Click the Red X next to the item “Tall Breaker”</w:t>
-            </w:r>
-          </w:p>
-        </w:tc>
-        <w:tc>
-          <w:tcPr>
-            <w:tcW w:w="3141" w:type="dxa"/>
-          </w:tcPr>
-          <w:p>
-            <w:r>
-              <w:t>Tall Breaker</w:t>
-            </w:r>
-            <w:r>
-              <w:t xml:space="preserve"> is removed</w:t>
-            </w:r>
-          </w:p>
-        </w:tc>
-        <w:tc>
-          <w:tcPr>
-            <w:tcW w:w="2358" w:type="dxa"/>
-          </w:tcPr>
-          <w:p>
-            <w:r>
-              <w:t>Matches expected outcome</w:t>
-            </w:r>
-          </w:p>
-        </w:tc>
-      </w:tr>
-      <w:tr>
-        <w:tc>
-          <w:tcPr>
-            <w:tcW w:w="1555" w:type="dxa"/>
-          </w:tcPr>
-          <w:p/>
-        </w:tc>
-        <w:tc>
-          <w:tcPr>
-            <w:tcW w:w="1962" w:type="dxa"/>
-          </w:tcPr>
-          <w:p>
-            <w:r>
-              <w:t>Verify Totals</w:t>
-            </w:r>
-          </w:p>
-        </w:tc>
-        <w:tc>
-          <w:tcPr>
-            <w:tcW w:w="3141" w:type="dxa"/>
-          </w:tcPr>
-          <w:p>
-            <w:r>
-              <w:t>Subtotal is $67.30, GST is $10.10, Total is $77.40</w:t>
-            </w:r>
-          </w:p>
-        </w:tc>
-        <w:tc>
-          <w:tcPr>
-            <w:tcW w:w="2358" w:type="dxa"/>
-          </w:tcPr>
-          <w:p>
-            <w:r>
-              <w:t>Matches expected outcome</w:t>
-            </w:r>
-          </w:p>
-        </w:tc>
-      </w:tr>
-      <w:tr>
-        <w:tc>
-          <w:tcPr>
-            <w:tcW w:w="1555" w:type="dxa"/>
-          </w:tcPr>
-          <w:p/>
-        </w:tc>
-        <w:tc>
-          <w:tcPr>
-            <w:tcW w:w="1962" w:type="dxa"/>
-          </w:tcPr>
-          <w:p>
-            <w:r>
               <w:t>Click “</w:t>
             </w:r>
             <w:r>
@@ -9227,16 +8787,11 @@
             <w:r>
               <w:t xml:space="preserve">The </w:t>
             </w:r>
-            <w:proofErr w:type="gramStart"/>
             <w:r>
               <w:t xml:space="preserve">Orders </w:t>
             </w:r>
             <w:r>
-              <w:t xml:space="preserve"> page</w:t>
-            </w:r>
-            <w:proofErr w:type="gramEnd"/>
-            <w:r>
-              <w:t xml:space="preserve"> appears. </w:t>
+              <w:t xml:space="preserve"> page appears. </w:t>
             </w:r>
           </w:p>
           <w:p/>
@@ -9275,13 +8830,8 @@
               </w:rPr>
               <w:t>You order has been placed!</w:t>
             </w:r>
-            <w:proofErr w:type="gramStart"/>
-            <w:r>
-              <w:t>”.</w:t>
-            </w:r>
-            <w:proofErr w:type="gramEnd"/>
-            <w:r>
-              <w:t xml:space="preserve"> </w:t>
+            <w:r>
+              <w:t xml:space="preserve">”. </w:t>
             </w:r>
           </w:p>
           <w:p/>
@@ -9306,15 +8856,7 @@
           <w:p/>
           <w:p>
             <w:r>
-              <w:t xml:space="preserve">The order </w:t>
-            </w:r>
-            <w:proofErr w:type="spellStart"/>
-            <w:r>
-              <w:t>Qty</w:t>
-            </w:r>
-            <w:proofErr w:type="spellEnd"/>
-            <w:r>
-              <w:t xml:space="preserve"> should be 3</w:t>
+              <w:t>The order Qty should be 3</w:t>
             </w:r>
           </w:p>
           <w:p/>
@@ -9535,7 +9077,6 @@
             <w:r>
               <w:t>Type “</w:t>
             </w:r>
-            <w:proofErr w:type="spellStart"/>
             <w:r>
               <w:t>t</w:t>
             </w:r>
@@ -9548,7 +9089,6 @@
             <w:r>
               <w:t>dmin</w:t>
             </w:r>
-            <w:proofErr w:type="spellEnd"/>
             <w:r>
               <w:t>” into login textbox.</w:t>
             </w:r>
@@ -9556,11 +9096,9 @@
               <w:br/>
               <w:t>Type “</w:t>
             </w:r>
-            <w:proofErr w:type="spellStart"/>
             <w:r>
               <w:t>test__password</w:t>
             </w:r>
-            <w:proofErr w:type="spellEnd"/>
             <w:r>
               <w:t>” into password textbox.</w:t>
             </w:r>
@@ -9574,19 +9112,15 @@
             <w:r>
               <w:t>Login control shows “</w:t>
             </w:r>
-            <w:proofErr w:type="spellStart"/>
             <w:r>
               <w:t>test_admin</w:t>
             </w:r>
-            <w:proofErr w:type="spellEnd"/>
             <w:r>
               <w:t>” and “</w:t>
             </w:r>
-            <w:proofErr w:type="spellStart"/>
             <w:r>
               <w:t>test__password</w:t>
             </w:r>
-            <w:proofErr w:type="spellEnd"/>
             <w:r>
               <w:t>” in relevant textboxes.</w:t>
             </w:r>
@@ -9855,11 +9389,9 @@
             <w:r>
               <w:t>Type “</w:t>
             </w:r>
-            <w:proofErr w:type="spellStart"/>
             <w:r>
               <w:t>test_admin</w:t>
             </w:r>
-            <w:proofErr w:type="spellEnd"/>
             <w:r>
               <w:t>” into login textbox.</w:t>
             </w:r>
@@ -9867,14 +9399,9 @@
               <w:br/>
               <w:t>Type “</w:t>
             </w:r>
-            <w:proofErr w:type="spellStart"/>
-            <w:r>
-              <w:t>test_</w:t>
-            </w:r>
-            <w:r>
-              <w:t>password</w:t>
-            </w:r>
-            <w:proofErr w:type="spellEnd"/>
+            <w:r>
+              <w:t>test_password</w:t>
+            </w:r>
             <w:r>
               <w:t>” into password textbox.</w:t>
             </w:r>
@@ -9888,19 +9415,15 @@
             <w:r>
               <w:t>Login control shows “</w:t>
             </w:r>
-            <w:proofErr w:type="spellStart"/>
             <w:r>
               <w:t>test_admin</w:t>
             </w:r>
-            <w:proofErr w:type="spellEnd"/>
             <w:r>
               <w:t>” and “</w:t>
             </w:r>
-            <w:proofErr w:type="spellStart"/>
             <w:r>
               <w:t>test_password</w:t>
             </w:r>
-            <w:proofErr w:type="spellEnd"/>
             <w:r>
               <w:t>” in relevant textboxes.</w:t>
             </w:r>
@@ -10300,56 +9823,21 @@
           </w:tcPr>
           <w:p>
             <w:r>
-              <w:t>Type “</w:t>
-            </w:r>
-            <w:proofErr w:type="spellStart"/>
-            <w:r>
-              <w:t>test_admin</w:t>
-            </w:r>
-            <w:proofErr w:type="spellEnd"/>
-            <w:r>
-              <w:t>” into login textbox.</w:t>
+              <w:t>Type “test_admin” into login textbox.</w:t>
             </w:r>
             <w:r>
               <w:br/>
-              <w:t>Type “</w:t>
-            </w:r>
-            <w:proofErr w:type="spellStart"/>
-            <w:r>
-              <w:t>test_</w:t>
-            </w:r>
-            <w:r>
-              <w:t>password</w:t>
-            </w:r>
-            <w:proofErr w:type="spellEnd"/>
-            <w:r>
-              <w:t>” into password textbox.</w:t>
-            </w:r>
-          </w:p>
-        </w:tc>
-        <w:tc>
-          <w:tcPr>
-            <w:tcW w:w="3141" w:type="dxa"/>
-          </w:tcPr>
-          <w:p>
-            <w:r>
-              <w:t>Login control shows “</w:t>
-            </w:r>
-            <w:proofErr w:type="spellStart"/>
-            <w:r>
-              <w:t>test_admin</w:t>
-            </w:r>
-            <w:proofErr w:type="spellEnd"/>
-            <w:r>
-              <w:t>” and “</w:t>
-            </w:r>
-            <w:proofErr w:type="spellStart"/>
-            <w:r>
-              <w:t>test_password</w:t>
-            </w:r>
-            <w:proofErr w:type="spellEnd"/>
-            <w:r>
-              <w:t>” in relevant textboxes.</w:t>
+              <w:t>Type “test_password” into password textbox.</w:t>
+            </w:r>
+          </w:p>
+        </w:tc>
+        <w:tc>
+          <w:tcPr>
+            <w:tcW w:w="3141" w:type="dxa"/>
+          </w:tcPr>
+          <w:p>
+            <w:r>
+              <w:t>Login control shows “test_admin” and “test_password” in relevant textboxes.</w:t>
             </w:r>
           </w:p>
         </w:tc>
@@ -10658,15 +10146,7 @@
           </w:tcPr>
           <w:p>
             <w:r>
-              <w:t>Change Description  to “</w:t>
-            </w:r>
-            <w:proofErr w:type="spellStart"/>
-            <w:r>
-              <w:t>Lorum</w:t>
-            </w:r>
-            <w:proofErr w:type="spellEnd"/>
-            <w:r>
-              <w:t xml:space="preserve"> Ipsum Sum Ergo Proxy Cowboy Bebop Neon Genesis”</w:t>
+              <w:t>Change Description  to “Lorum Ipsum Sum Ergo Proxy Cowboy Bebop Neon Genesis”</w:t>
             </w:r>
           </w:p>
         </w:tc>
@@ -10704,29 +10184,13 @@
           </w:tcPr>
           <w:p>
             <w:r>
-              <w:t xml:space="preserve">Click </w:t>
-            </w:r>
-            <w:proofErr w:type="spellStart"/>
-            <w:r>
-              <w:t>I</w:t>
+              <w:t>Click I</w:t>
             </w:r>
             <w:r>
               <w:t>m</w:t>
             </w:r>
             <w:r>
-              <w:t>ageUrl</w:t>
-            </w:r>
-            <w:proofErr w:type="spellEnd"/>
-            <w:r>
-              <w:t xml:space="preserve"> and from dropdown, click “bamboo-507-ivy-</w:t>
-            </w:r>
-            <w:proofErr w:type="spellStart"/>
-            <w:r>
-              <w:t>cap.jpg</w:t>
-            </w:r>
-            <w:proofErr w:type="spellEnd"/>
-            <w:r>
-              <w:t>”</w:t>
+              <w:t>ageUrl and from dropdown, click “bamboo-507-ivy-cap.jpg”</w:t>
             </w:r>
           </w:p>
         </w:tc>
@@ -10830,13 +10294,7 @@
           </w:tcPr>
           <w:p>
             <w:r>
-              <w:t>A cap is present at the bottom, “</w:t>
-            </w:r>
-            <w:r>
-              <w:t>Elevated Beckett</w:t>
-            </w:r>
-            <w:r>
-              <w:t>”.</w:t>
+              <w:t>A cap is present at the bottom, “Elevated Beckett”.</w:t>
             </w:r>
           </w:p>
         </w:tc>
@@ -11008,56 +10466,21 @@
           </w:tcPr>
           <w:p>
             <w:r>
-              <w:t>Type “</w:t>
-            </w:r>
-            <w:proofErr w:type="spellStart"/>
-            <w:r>
-              <w:t>test_admin</w:t>
-            </w:r>
-            <w:proofErr w:type="spellEnd"/>
-            <w:r>
-              <w:t>” into login textbox.</w:t>
+              <w:t>Type “test_admin” into login textbox.</w:t>
             </w:r>
             <w:r>
               <w:br/>
-              <w:t>Type “</w:t>
-            </w:r>
-            <w:proofErr w:type="spellStart"/>
-            <w:r>
-              <w:t>test_</w:t>
-            </w:r>
-            <w:r>
-              <w:t>password</w:t>
-            </w:r>
-            <w:proofErr w:type="spellEnd"/>
-            <w:r>
-              <w:t>” into password textbox.</w:t>
-            </w:r>
-          </w:p>
-        </w:tc>
-        <w:tc>
-          <w:tcPr>
-            <w:tcW w:w="3141" w:type="dxa"/>
-          </w:tcPr>
-          <w:p>
-            <w:r>
-              <w:t>Login control shows “</w:t>
-            </w:r>
-            <w:proofErr w:type="spellStart"/>
-            <w:r>
-              <w:t>test_admin</w:t>
-            </w:r>
-            <w:proofErr w:type="spellEnd"/>
-            <w:r>
-              <w:t>” and “</w:t>
-            </w:r>
-            <w:proofErr w:type="spellStart"/>
-            <w:r>
-              <w:t>test_password</w:t>
-            </w:r>
-            <w:proofErr w:type="spellEnd"/>
-            <w:r>
-              <w:t>” in relevant textboxes.</w:t>
+              <w:t>Type “test_password” into password textbox.</w:t>
+            </w:r>
+          </w:p>
+        </w:tc>
+        <w:tc>
+          <w:tcPr>
+            <w:tcW w:w="3141" w:type="dxa"/>
+          </w:tcPr>
+          <w:p>
+            <w:r>
+              <w:t>Login control shows “test_admin” and “test_password” in relevant textboxes.</w:t>
             </w:r>
           </w:p>
         </w:tc>
@@ -11370,7 +10793,6 @@
             <w:r>
               <w:t>Type “</w:t>
             </w:r>
-            <w:proofErr w:type="spellStart"/>
             <w:r>
               <w:rPr>
                 <w:rFonts w:ascii="Arial" w:hAnsi="Arial" w:cs="Arial"/>
@@ -11381,7 +10803,6 @@
               </w:rPr>
               <w:t>disabled_customer</w:t>
             </w:r>
-            <w:proofErr w:type="spellEnd"/>
             <w:r>
               <w:t>” into login textbox.</w:t>
             </w:r>
@@ -11389,11 +10810,9 @@
               <w:br/>
               <w:t>Type “</w:t>
             </w:r>
-            <w:proofErr w:type="spellStart"/>
             <w:r>
               <w:t>test__password</w:t>
             </w:r>
-            <w:proofErr w:type="spellEnd"/>
             <w:r>
               <w:t>” into password textbox.</w:t>
             </w:r>
@@ -11407,7 +10826,6 @@
             <w:r>
               <w:t>Login control shows “</w:t>
             </w:r>
-            <w:proofErr w:type="spellStart"/>
             <w:r>
               <w:rPr>
                 <w:rFonts w:ascii="Arial" w:hAnsi="Arial" w:cs="Arial"/>
@@ -11418,15 +10836,12 @@
               </w:rPr>
               <w:t>disabled_customer</w:t>
             </w:r>
-            <w:proofErr w:type="spellEnd"/>
             <w:r>
               <w:t>” and “</w:t>
             </w:r>
-            <w:proofErr w:type="spellStart"/>
             <w:r>
               <w:t>test__password</w:t>
             </w:r>
-            <w:proofErr w:type="spellEnd"/>
             <w:r>
               <w:t>” in relevant textboxes.</w:t>
             </w:r>
@@ -11476,29 +10891,7 @@
                 <w:szCs w:val="21"/>
                 <w:shd w:val="clear" w:color="auto" w:fill="F2DEDE"/>
               </w:rPr>
-              <w:t xml:space="preserve">This account is disabled. If you believe this is in error, contact the Admin at </w:t>
-            </w:r>
-            <w:proofErr w:type="spellStart"/>
-            <w:r>
-              <w:rPr>
-                <w:rFonts w:ascii="Helvetica" w:hAnsi="Helvetica" w:cs="Helvetica"/>
-                <w:color w:val="A94442"/>
-                <w:sz w:val="21"/>
-                <w:szCs w:val="21"/>
-                <w:shd w:val="clear" w:color="auto" w:fill="F2DEDE"/>
-              </w:rPr>
-              <w:t>AskewR04@myunitec.ac.nz</w:t>
-            </w:r>
-            <w:proofErr w:type="spellEnd"/>
-            <w:r>
-              <w:rPr>
-                <w:rFonts w:ascii="Helvetica" w:hAnsi="Helvetica" w:cs="Helvetica"/>
-                <w:color w:val="A94442"/>
-                <w:sz w:val="21"/>
-                <w:szCs w:val="21"/>
-                <w:shd w:val="clear" w:color="auto" w:fill="F2DEDE"/>
-              </w:rPr>
-              <w:t xml:space="preserve"> immediately</w:t>
+              <w:t>This account is disabled. If you believe this is in error, contact the Admin at AskewR04@myunitec.ac.nz immediately</w:t>
             </w:r>
             <w:r>
               <w:t>.” Appears, at login page</w:t>
@@ -11738,15 +11131,7 @@
           </w:tcPr>
           <w:p>
             <w:r>
-              <w:t xml:space="preserve">Hold CTRL and press </w:t>
-            </w:r>
-            <w:proofErr w:type="spellStart"/>
-            <w:r>
-              <w:t>F5</w:t>
-            </w:r>
-            <w:proofErr w:type="spellEnd"/>
-            <w:r>
-              <w:t>.</w:t>
+              <w:t>Hold CTRL and press F5.</w:t>
             </w:r>
           </w:p>
         </w:tc>
@@ -11841,15 +11226,7 @@
           </w:tcPr>
           <w:p>
             <w:r>
-              <w:t xml:space="preserve">Hold CTRL and press </w:t>
-            </w:r>
-            <w:proofErr w:type="spellStart"/>
-            <w:r>
-              <w:t>F5</w:t>
-            </w:r>
-            <w:proofErr w:type="spellEnd"/>
-            <w:r>
-              <w:t>.</w:t>
+              <w:t>Hold CTRL and press F5.</w:t>
             </w:r>
           </w:p>
         </w:tc>
@@ -11936,15 +11313,7 @@
         <w:pStyle w:val="Heading2"/>
       </w:pPr>
       <w:r>
-        <w:t xml:space="preserve">1. </w:t>
-      </w:r>
-      <w:proofErr w:type="spellStart"/>
-      <w:r>
-        <w:t>ASP.NET</w:t>
-      </w:r>
-      <w:proofErr w:type="spellEnd"/>
-      <w:r>
-        <w:t xml:space="preserve"> / PHP Comparison</w:t>
+        <w:t>1. ASP.NET / PHP Comparison</w:t>
       </w:r>
     </w:p>
     <w:p/>
@@ -11961,55 +11330,21 @@
     <w:p>
       <w:r>
         <w:tab/>
-        <w:t xml:space="preserve">This is a discussion to compare the </w:t>
-      </w:r>
-      <w:proofErr w:type="spellStart"/>
-      <w:r>
-        <w:t>ASP.NET</w:t>
-      </w:r>
-      <w:proofErr w:type="spellEnd"/>
-      <w:r>
-        <w:t xml:space="preserve"> and PHP Web Application languages.</w:t>
+        <w:t>This is a discussion to compare the ASP.NET and PHP Web Application languages.</w:t>
       </w:r>
     </w:p>
     <w:p>
       <w:pPr>
         <w:ind w:left="720"/>
       </w:pPr>
-      <w:proofErr w:type="spellStart"/>
-      <w:r>
-        <w:t>ASP.NET</w:t>
-      </w:r>
-      <w:proofErr w:type="spellEnd"/>
-      <w:r>
-        <w:t xml:space="preserve"> is a web server-side language</w:t>
-      </w:r>
-      <w:r>
-        <w:t xml:space="preserve">, with C# acting as code-behind / backend scripting, and HTML, </w:t>
-      </w:r>
-      <w:proofErr w:type="spellStart"/>
-      <w:r>
-        <w:t>CSS</w:t>
-      </w:r>
-      <w:proofErr w:type="spellEnd"/>
-      <w:r>
-        <w:t xml:space="preserve"> and </w:t>
-      </w:r>
-      <w:proofErr w:type="spellStart"/>
-      <w:r>
-        <w:t>Javascript</w:t>
-      </w:r>
-      <w:proofErr w:type="spellEnd"/>
-      <w:r>
-        <w:t xml:space="preserve"> used as frontend languages. </w:t>
-      </w:r>
-      <w:proofErr w:type="spellStart"/>
-      <w:r>
-        <w:t>ASP.NET</w:t>
-      </w:r>
-      <w:proofErr w:type="spellEnd"/>
-      <w:r>
-        <w:t xml:space="preserve"> also provides additional </w:t>
+      <w:r>
+        <w:t xml:space="preserve">ASP.NET is a web server-side </w:t>
+      </w:r>
+      <w:r>
+        <w:t>framework for creating web applications</w:t>
+      </w:r>
+      <w:r>
+        <w:t xml:space="preserve">, with C# acting as code-behind / backend scripting, and HTML, CSS and Javascript used as frontend languages. ASP.NET also provides additional </w:t>
       </w:r>
       <w:r>
         <w:t>Web</w:t>
@@ -12018,15 +11353,7 @@
         <w:t xml:space="preserve"> Controls, which can be utilised alongside HTML.</w:t>
       </w:r>
       <w:r>
-        <w:t xml:space="preserve"> Note that the code-behind also supports </w:t>
-      </w:r>
-      <w:proofErr w:type="spellStart"/>
-      <w:r>
-        <w:t>VB.NET</w:t>
-      </w:r>
-      <w:proofErr w:type="spellEnd"/>
-      <w:r>
-        <w:t xml:space="preserve"> but for the discussion only C# will be examined.</w:t>
+        <w:t xml:space="preserve"> Note that the code-behind also supports VB.NET but for the discussion only C# will be examined.</w:t>
       </w:r>
     </w:p>
     <w:p>
@@ -12037,7 +11364,16 @@
         <w:t xml:space="preserve">PHP (PHP Hypertext Processor) is a </w:t>
       </w:r>
       <w:r>
-        <w:t>server side scripting language. It has a unique syntax and grammar, with similarities to C and Python.</w:t>
+        <w:t>general programming</w:t>
+      </w:r>
+      <w:r>
+        <w:t xml:space="preserve"> language</w:t>
+      </w:r>
+      <w:r>
+        <w:t>, but designed for website and web application development</w:t>
+      </w:r>
+      <w:r>
+        <w:t>. It has a unique syntax and grammar, with similarities to C and Python.</w:t>
       </w:r>
     </w:p>
     <w:p>
@@ -12059,85 +11395,221 @@
       <w:pPr>
         <w:ind w:left="720"/>
       </w:pPr>
-      <w:proofErr w:type="spellStart"/>
+      <w:r>
+        <w:t xml:space="preserve">ASP.NET </w:t>
+      </w:r>
+      <w:r>
+        <w:t xml:space="preserve">can connect to a range of database systems including </w:t>
+      </w:r>
+      <w:r>
+        <w:t xml:space="preserve">ODBC, </w:t>
+      </w:r>
+      <w:r>
+        <w:t xml:space="preserve">Oracle and MySql based systems, but is most compatible with Microsoft provisioned database systems such as SQL Server and Access. </w:t>
+      </w:r>
+    </w:p>
+    <w:p>
+      <w:pPr>
+        <w:ind w:left="720"/>
+      </w:pPr>
+      <w:r>
+        <w:t>ASP.NET can connect</w:t>
+      </w:r>
+      <w:r>
+        <w:t xml:space="preserve"> through the ADO.NET </w:t>
+      </w:r>
+      <w:r>
+        <w:t xml:space="preserve">framework, which provides objects to manage connections, data translation, and other requirements. Additionally there is available the Entity Framework ORM, by which database interaction can occur using </w:t>
+      </w:r>
+      <w:r>
+        <w:t>business</w:t>
+      </w:r>
+      <w:r>
+        <w:t xml:space="preserve"> objects which represent database entities. ADO.NET abstracts the developer from the lower level DB management issues, and Entity Framework can </w:t>
+      </w:r>
+      <w:r>
+        <w:t>abstract further so little coding of a DB interaction system is required, and more focus is given to modelling business objects. Connections to web services as data sources is also possible.</w:t>
+      </w:r>
+      <w:r>
+        <w:t xml:space="preserve"> </w:t>
+      </w:r>
+    </w:p>
+    <w:p>
+      <w:pPr>
+        <w:ind w:left="720"/>
+      </w:pPr>
+      <w:r>
+        <w:t xml:space="preserve">There are a range of techniques for coding Database Sources and Data presentation through ASP.NET, including specific web controls and code-behind objects and techniques. A developer is free to choose between them and combine them as desired. Web Controls specific to data presentation can be bound directly to data sources. Code Behind techniques can include direct execution of SQL (encapsulated in an ADO.NET object), the use of LINQ queries, </w:t>
+      </w:r>
+      <w:r>
+        <w:t>or business object / ORM actions.</w:t>
+      </w:r>
+    </w:p>
+    <w:p>
+      <w:pPr>
+        <w:ind w:left="720"/>
+      </w:pPr>
+    </w:p>
+    <w:p>
+      <w:pPr>
+        <w:ind w:left="720"/>
+      </w:pPr>
+      <w:r>
+        <w:t xml:space="preserve">PHP </w:t>
+      </w:r>
+      <w:r>
+        <w:t xml:space="preserve">has </w:t>
+      </w:r>
+      <w:r>
+        <w:t xml:space="preserve">available </w:t>
+      </w:r>
+      <w:r>
+        <w:t>database extensions to allow interaction with MySQL, MariaDB, SyBase, SQL Server, DB2/Derby, Oracle and many others. Additionally PHP (as of version 5.1) has special extensions for ODBC data-access abstraction</w:t>
+      </w:r>
+      <w:r>
+        <w:t>,</w:t>
+      </w:r>
+      <w:r>
+        <w:t xml:space="preserve"> and a generic data-access extension (PHP Data Objects, or PDO) </w:t>
+      </w:r>
+      <w:r>
+        <w:t>for accessing databases in general (PDO sometimes requires additional database drivers specific to the database being used). This allows PHP to connect to any database.</w:t>
+      </w:r>
+    </w:p>
+    <w:p>
+      <w:pPr>
+        <w:ind w:left="720"/>
+      </w:pPr>
+      <w:r>
+        <w:lastRenderedPageBreak/>
+        <w:t>PHP database interaction can be different for each extension. For example, the PostgreSQL extension consists mostly of functions, with a connection object and query result object used as parameters or returned objects. Compare this to the Mysql extension (mysqli) which uses multiple objects for connections, prepared statements, and more, and interacts through methods invoked on these objects. The PDO extension offers a consistent interface used regardless of the underlying database system.</w:t>
+      </w:r>
+    </w:p>
+    <w:p>
+      <w:pPr>
+        <w:ind w:left="720"/>
+      </w:pPr>
+      <w:r>
+        <w:t xml:space="preserve">No special frontend controls are provided for data sourcing, data presentation and binding. </w:t>
+      </w:r>
+    </w:p>
+    <w:p>
+      <w:pPr>
+        <w:ind w:left="720"/>
+      </w:pPr>
+    </w:p>
+    <w:p>
+      <w:pPr>
+        <w:ind w:left="720"/>
+      </w:pPr>
+      <w:r>
+        <w:t>ASP.Net</w:t>
+      </w:r>
+      <w:r>
+        <w:t xml:space="preserve"> seems to connect to fewer databases but can connect to the more common enterprise-level systems. It offers a more consistent interfacing through ADO.NET and Entity Framework. There are specialised controls available for data sourcing, binding and presentation, but more experience is required of these controls to use them effectively. PHP can connect to more databases, can offer specific extensions or a consistent interface through PDO, and lacks specialised data interaction controls but does not have the experience issue.</w:t>
+      </w:r>
+    </w:p>
+    <w:p>
+      <w:pPr>
+        <w:ind w:left="720"/>
+      </w:pPr>
+    </w:p>
+    <w:p>
+      <w:pPr>
+        <w:pStyle w:val="Heading3"/>
+      </w:pPr>
+      <w:r>
+        <w:tab/>
+        <w:t>3</w:t>
+      </w:r>
+      <w:r>
+        <w:t>. Client Techniques</w:t>
+      </w:r>
+    </w:p>
+    <w:p/>
+    <w:p>
+      <w:pPr>
+        <w:ind w:left="720"/>
+      </w:pPr>
       <w:r>
         <w:t>ASP.NET</w:t>
       </w:r>
-      <w:proofErr w:type="spellEnd"/>
-      <w:r>
-        <w:t xml:space="preserve"> </w:t>
-      </w:r>
-      <w:r>
-        <w:t xml:space="preserve">can connect to a range of database systems including </w:t>
-      </w:r>
-      <w:r>
-        <w:t xml:space="preserve">ODBC, </w:t>
-      </w:r>
-      <w:r>
-        <w:t xml:space="preserve">Oracle and </w:t>
-      </w:r>
-      <w:proofErr w:type="spellStart"/>
-      <w:r>
-        <w:t>MySql</w:t>
-      </w:r>
-      <w:proofErr w:type="spellEnd"/>
-      <w:r>
-        <w:t xml:space="preserve"> based systems, but is most compatible with Microsoft provisioned database systems such as SQL Server and Access. </w:t>
+      <w:r>
+        <w:t xml:space="preserve"> provides several web controls alongside native HTML controls. In many cases a developer simply needs to introduce a web control and then tune it via properties.</w:t>
       </w:r>
     </w:p>
     <w:p>
       <w:pPr>
         <w:ind w:left="720"/>
       </w:pPr>
-      <w:proofErr w:type="spellStart"/>
+      <w:r>
+        <w:t xml:space="preserve">ASP.NET provides </w:t>
+      </w:r>
+      <w:r>
+        <w:t xml:space="preserve">ways </w:t>
+      </w:r>
+      <w:r>
+        <w:t xml:space="preserve">to manage AJAX requests and responses. A developer </w:t>
+      </w:r>
+      <w:r>
+        <w:t>may</w:t>
+      </w:r>
+      <w:r>
+        <w:t xml:space="preserve"> not need to write additional scripts or code files, </w:t>
+      </w:r>
+      <w:r>
+        <w:t>and may</w:t>
+      </w:r>
+      <w:r>
+        <w:t xml:space="preserve"> not need to write Javascript fo</w:t>
+      </w:r>
+      <w:r>
+        <w:t>r AJAX call management</w:t>
+      </w:r>
+      <w:r>
+        <w:t xml:space="preserve">. </w:t>
+      </w:r>
+      <w:r>
+        <w:t xml:space="preserve">In some cases a ScriptManager control is required, and Update Panels are required for sections which will be re-rendered using AJAX. </w:t>
+      </w:r>
+      <w:r>
+        <w:t>T</w:t>
+      </w:r>
+      <w:r>
+        <w:t>his simplifies AJAX development, but requires more knowledge of these additional controls and techniques.</w:t>
+      </w:r>
+    </w:p>
+    <w:p>
+      <w:pPr>
+        <w:ind w:left="720"/>
+      </w:pPr>
+      <w:r>
+        <w:t>ASP.NET allows client-side scripting in languages other than</w:t>
+      </w:r>
+      <w:r>
+        <w:t xml:space="preserve"> javascript, such as VB and C#. These scripts can be utilised in the same way as Javascript scripts, including hooking scripted functions to control event callbacks. An example is writing a C# function called ‘Button_Click’ to write content to the Response, and then adding ‘onclick=”Button_Click”’ to the properties of an input button. This allows a developer to create client-side scripts even if they know more C# or VB than Javascript.</w:t>
+      </w:r>
+    </w:p>
+    <w:p>
+      <w:pPr>
+        <w:ind w:left="720"/>
+      </w:pPr>
+      <w:r>
+        <w:t>ASP.NET permits extending existing client-side controls to create new controls.</w:t>
+      </w:r>
+    </w:p>
+    <w:p>
+      <w:pPr>
+        <w:ind w:left="720"/>
+      </w:pPr>
       <w:r>
         <w:t>ASP.NET</w:t>
       </w:r>
-      <w:proofErr w:type="spellEnd"/>
-      <w:r>
-        <w:t xml:space="preserve"> can connect</w:t>
-      </w:r>
-      <w:r>
-        <w:t xml:space="preserve"> through the </w:t>
-      </w:r>
-      <w:proofErr w:type="spellStart"/>
-      <w:r>
-        <w:t>ADO.NET</w:t>
-      </w:r>
-      <w:proofErr w:type="spellEnd"/>
-      <w:r>
-        <w:t xml:space="preserve"> </w:t>
-      </w:r>
-      <w:r>
-        <w:t xml:space="preserve">framework, which provides objects to manage connections, data translation, and other requirements. Additionally there is available the Entity Framework </w:t>
-      </w:r>
-      <w:proofErr w:type="spellStart"/>
-      <w:r>
-        <w:t>ORM</w:t>
-      </w:r>
-      <w:proofErr w:type="spellEnd"/>
-      <w:r>
-        <w:t xml:space="preserve">, by which database interaction can occur using </w:t>
-      </w:r>
-      <w:r>
-        <w:t>business</w:t>
-      </w:r>
-      <w:r>
-        <w:t xml:space="preserve"> objects which represent database entities. </w:t>
-      </w:r>
-      <w:proofErr w:type="spellStart"/>
-      <w:r>
-        <w:t>ADO.NET</w:t>
-      </w:r>
-      <w:proofErr w:type="spellEnd"/>
-      <w:r>
-        <w:t xml:space="preserve"> abstracts the developer from the lower level DB management issues, and Entity Framework can </w:t>
-      </w:r>
-      <w:r>
-        <w:t>abstract further so little coding of a DB interaction system is required, and more focus is given to modelling business objects. Connections to web services as data sources is also possible.</w:t>
-      </w:r>
-      <w:r>
-        <w:t xml:space="preserve"> </w:t>
+      <w:r>
+        <w:t xml:space="preserve"> provides web controls for storing data on the client such as HiddenField. </w:t>
+      </w:r>
+      <w:r>
+        <w:t>Also it provides a viewstate to store data across the HTTP Response – Request cycle. Data stored in viewstate will be available to retrieve after a postback of the same page (reloading after a form submission, for example). There are techniques to use cookies stored at the client.</w:t>
       </w:r>
     </w:p>
     <w:p>
@@ -12145,113 +11617,152 @@
         <w:ind w:left="720"/>
       </w:pPr>
       <w:r>
-        <w:t xml:space="preserve">There are a range of techniques for coding Database Sources and Data presentation through </w:t>
-      </w:r>
-      <w:proofErr w:type="spellStart"/>
+        <w:t xml:space="preserve">Some third-party client scripts and CSS libraries have to be loaded through extension packages </w:t>
+      </w:r>
+      <w:r>
+        <w:t xml:space="preserve">(via NuGet) </w:t>
+      </w:r>
+      <w:r>
+        <w:t>to work properly, especially if AJAX is used in a page.</w:t>
+      </w:r>
+    </w:p>
+    <w:p>
+      <w:pPr>
+        <w:ind w:left="720"/>
+      </w:pPr>
+      <w:r>
+        <w:t xml:space="preserve">A developer will require good knowledge of ASP.NET web controls to use then effectively. Additionally, ASP.NET has to re-render the provided web controls into native HTML before </w:t>
+      </w:r>
+      <w:r>
+        <w:lastRenderedPageBreak/>
+        <w:t>sending response, which t</w:t>
+      </w:r>
+      <w:r>
+        <w:t>akes additional processing time. Using third party client libraries can require extra effort and knowledge.</w:t>
+      </w:r>
+    </w:p>
+    <w:p>
+      <w:pPr>
+        <w:ind w:left="720"/>
+      </w:pPr>
+      <w:r>
+        <w:t>PHP does not provide additional web controls</w:t>
+      </w:r>
+      <w:r>
+        <w:t xml:space="preserve"> or the option to extend controls</w:t>
+      </w:r>
+      <w:r>
+        <w:t xml:space="preserve">. </w:t>
+      </w:r>
+      <w:r>
+        <w:t>A PHP developer must have good experience with native HTML, CSS and Javascript, and PHP development. AJAX calls require Javascript coding and PHP scripting to handle c</w:t>
+      </w:r>
+      <w:r>
+        <w:t>allbacks and content rendering.</w:t>
+      </w:r>
+      <w:r>
+        <w:t xml:space="preserve"> The client side scripts supported depend on </w:t>
+      </w:r>
+      <w:r>
+        <w:t>the client browser capabilities, but are otherwise not affected by PHP. Third-party scripts and CSS libraries (such as bootstrap) can be used independently of PHP.</w:t>
+      </w:r>
+    </w:p>
+    <w:p>
+      <w:pPr>
+        <w:ind w:left="720"/>
+      </w:pPr>
+      <w:r>
+        <w:t xml:space="preserve">PHP can use cookies stored on the client, </w:t>
+      </w:r>
+      <w:r>
+        <w:t xml:space="preserve">or store information in the DOM window via javascript. </w:t>
+      </w:r>
+    </w:p>
+    <w:p>
+      <w:pPr>
+        <w:ind w:left="720"/>
+      </w:pPr>
+      <w:r>
+        <w:t>Less knowledge overall is required to understand</w:t>
+      </w:r>
+      <w:r>
+        <w:t xml:space="preserve"> Client side techniques for PHP, and using third party client code is much simpler.</w:t>
+      </w:r>
+    </w:p>
+    <w:p/>
+    <w:p>
+      <w:pPr>
+        <w:pStyle w:val="Heading3"/>
+      </w:pPr>
+      <w:r>
+        <w:tab/>
+        <w:t>4</w:t>
+      </w:r>
+      <w:r>
+        <w:t>. Software Architecture</w:t>
+      </w:r>
+    </w:p>
+    <w:p>
+      <w:r>
+        <w:tab/>
+      </w:r>
+    </w:p>
+    <w:p>
+      <w:pPr>
+        <w:ind w:left="720"/>
+      </w:pPr>
+      <w:r>
+        <w:t xml:space="preserve">Both PHP (as of version 5) and ASP.NET </w:t>
+      </w:r>
+      <w:r>
+        <w:t>(discussing C#) allow good code reuse, through namespaces and object oriented techniques to organise code and manage application behaviour.</w:t>
+      </w:r>
+    </w:p>
+    <w:p>
+      <w:pPr>
+        <w:ind w:left="720"/>
+      </w:pPr>
+      <w:r>
+        <w:t>Both PHP and ASP.NET permit additional packages and extension libraries. ASP.NET uses the NuGet package system</w:t>
+      </w:r>
+      <w:r>
+        <w:t xml:space="preserve"> maintained by Microsoft, while PHP uses PEAR which is maintained by the open-sour</w:t>
+      </w:r>
+      <w:r>
+        <w:t xml:space="preserve">ce community. </w:t>
+      </w:r>
+    </w:p>
+    <w:p>
+      <w:pPr>
+        <w:ind w:left="720"/>
+      </w:pPr>
       <w:r>
         <w:t>ASP.NET</w:t>
       </w:r>
-      <w:proofErr w:type="spellEnd"/>
-      <w:r>
-        <w:t xml:space="preserve">, including specific web controls and code-behind objects and techniques. A developer is free to choose between them and combine them as desired. Web Controls specific to data presentation can be bound directly to data sources. Code Behind techniques can include direct execution of SQL (encapsulated in an </w:t>
-      </w:r>
-      <w:proofErr w:type="spellStart"/>
-      <w:r>
-        <w:t>ADO.NET</w:t>
-      </w:r>
-      <w:proofErr w:type="spellEnd"/>
-      <w:r>
-        <w:t xml:space="preserve"> object), the use of LINQ queries, </w:t>
-      </w:r>
-      <w:r>
-        <w:t xml:space="preserve">or business object / </w:t>
-      </w:r>
-      <w:proofErr w:type="spellStart"/>
-      <w:r>
-        <w:t>ORM</w:t>
-      </w:r>
-      <w:proofErr w:type="spellEnd"/>
-      <w:r>
-        <w:t xml:space="preserve"> actions.</w:t>
+      <w:r>
+        <w:t xml:space="preserve"> requires Windows and IIS servers to run. PHP can be run with IIS, Apache, and other web server systems, and on Windows, Linux, Mac OSX and other Operating systems. </w:t>
       </w:r>
     </w:p>
     <w:p>
       <w:pPr>
         <w:ind w:left="720"/>
       </w:pPr>
+      <w:r>
+        <w:t>ASP.NET</w:t>
+      </w:r>
+      <w:r>
+        <w:t xml:space="preserve"> uses a combination of front-end controls and back-end coding. This can be separated into different files (.ASPX / ASPX.CS for web pages / code-behind respectively, and .CS for independent back-end code). Additional files are needed for configuring the base Web Application and managing global application state. </w:t>
+      </w:r>
+      <w:r>
+        <w:t xml:space="preserve">PHP simply has backend code which can be used alongside frontend elements, or written independently (always in .PHP files). </w:t>
+      </w:r>
     </w:p>
     <w:p>
       <w:pPr>
         <w:ind w:left="720"/>
       </w:pPr>
       <w:r>
-        <w:t xml:space="preserve">PHP </w:t>
-      </w:r>
-      <w:r>
-        <w:t xml:space="preserve">has </w:t>
-      </w:r>
-      <w:r>
-        <w:t xml:space="preserve">available </w:t>
-      </w:r>
-      <w:r>
-        <w:t xml:space="preserve">database extensions to allow interaction with MySQL, </w:t>
-      </w:r>
-      <w:proofErr w:type="spellStart"/>
-      <w:r>
-        <w:t>MariaDB</w:t>
-      </w:r>
-      <w:proofErr w:type="spellEnd"/>
-      <w:r>
-        <w:t xml:space="preserve">, </w:t>
-      </w:r>
-      <w:proofErr w:type="spellStart"/>
-      <w:r>
-        <w:t>SyBase</w:t>
-      </w:r>
-      <w:proofErr w:type="spellEnd"/>
-      <w:r>
-        <w:t xml:space="preserve">, SQL Server, </w:t>
-      </w:r>
-      <w:proofErr w:type="spellStart"/>
-      <w:r>
-        <w:t>DB2</w:t>
-      </w:r>
-      <w:proofErr w:type="spellEnd"/>
-      <w:r>
-        <w:t>/Derby, Oracle and many others. Additionally PHP (as of version 5.1) has special extensions for ODBC data-access abstraction</w:t>
-      </w:r>
-      <w:r>
-        <w:t>,</w:t>
-      </w:r>
-      <w:r>
-        <w:t xml:space="preserve"> and a generic data-access extension (PHP Data Objects, or </w:t>
-      </w:r>
-      <w:proofErr w:type="spellStart"/>
-      <w:r>
-        <w:t>PDO</w:t>
-      </w:r>
-      <w:proofErr w:type="spellEnd"/>
-      <w:r>
-        <w:t xml:space="preserve">) </w:t>
-      </w:r>
-      <w:r>
-        <w:t>for accessing databases in general (</w:t>
-      </w:r>
-      <w:proofErr w:type="spellStart"/>
-      <w:r>
-        <w:t>PDO</w:t>
-      </w:r>
-      <w:proofErr w:type="spellEnd"/>
-      <w:r>
-        <w:t xml:space="preserve"> sometimes requires additional database </w:t>
-      </w:r>
-      <w:proofErr w:type="gramStart"/>
-      <w:r>
-        <w:t>drivers</w:t>
-      </w:r>
-      <w:proofErr w:type="gramEnd"/>
-      <w:r>
-        <w:t xml:space="preserve"> specific to the database being used). This allows PHP to connect to any database.</w:t>
+        <w:t>The VB and C# languages used for ASP.NET are strongly typed – The system needs each variable and object to have a specific type declared. PHP variables and objects are weakly typed by comparison, though there is the option to force a particular type if needed.</w:t>
       </w:r>
     </w:p>
     <w:p>
@@ -12259,32 +11770,35 @@
         <w:ind w:left="720"/>
       </w:pPr>
       <w:r>
+        <w:t xml:space="preserve">ASP.NET offers a global application state shared by all clients. PHP has a global state defined at the web server level. Both offer a semi-global session state per </w:t>
+      </w:r>
+      <w:r>
+        <w:t xml:space="preserve">client. </w:t>
+      </w:r>
+    </w:p>
+    <w:p>
+      <w:pPr>
+        <w:ind w:left="720"/>
+      </w:pPr>
+      <w:r>
+        <w:t>Both offer “super global variables” which represent request and response states, postback data, query string data, and more (for example, Response and Request for ASP.NET, and $_GET, $_POST, $_SERVER for PHP).</w:t>
+      </w:r>
+    </w:p>
+    <w:p>
+      <w:pPr>
+        <w:ind w:left="720"/>
+      </w:pPr>
+      <w:r>
+        <w:t xml:space="preserve">PHP has magic methods beginning with ‘__’. Some of these replicate the required constructors, destructors, etc for class coding, and others permit additional functionality, such as __clone to define how objects are copied. C# lacks magic methods but has some required methods which match the functionality described above. </w:t>
+      </w:r>
+    </w:p>
+    <w:p>
+      <w:pPr>
+        <w:ind w:left="720"/>
+      </w:pPr>
+      <w:r>
         <w:lastRenderedPageBreak/>
-        <w:t xml:space="preserve">PHP database interaction can be different for each extension. For example, the PostgreSQL extension consists mostly of functions, with a connection object and query result object used as parameters or returned objects. Compare this to the </w:t>
-      </w:r>
-      <w:proofErr w:type="spellStart"/>
-      <w:r>
-        <w:t>Mysql</w:t>
-      </w:r>
-      <w:proofErr w:type="spellEnd"/>
-      <w:r>
-        <w:t xml:space="preserve"> extension (</w:t>
-      </w:r>
-      <w:proofErr w:type="spellStart"/>
-      <w:r>
-        <w:t>mysqli</w:t>
-      </w:r>
-      <w:proofErr w:type="spellEnd"/>
-      <w:r>
-        <w:t xml:space="preserve">) which uses multiple objects for connections, prepared statements, and more, and interacts through methods invoked on these objects. The </w:t>
-      </w:r>
-      <w:proofErr w:type="spellStart"/>
-      <w:r>
-        <w:t>PDO</w:t>
-      </w:r>
-      <w:proofErr w:type="spellEnd"/>
-      <w:r>
-        <w:t xml:space="preserve"> extension offers a consistent interface used regardless of the underlying database system.</w:t>
+        <w:t>PHP permits coding in procedures, objects or a combination of both. C# lacks prodecural coding but allows static objects which can store pseudo-procedures as static methods.</w:t>
       </w:r>
     </w:p>
     <w:p>
@@ -12292,332 +11806,148 @@
         <w:ind w:left="720"/>
       </w:pPr>
       <w:r>
-        <w:t xml:space="preserve">No special frontend controls are provided for data sourcing, data presentation and binding. </w:t>
+        <w:t>ASP.NET has multiple technologies, being ASP.NET MVC, ASP.NET Webforms, and ASP.NET Web Pages (also called Razor). Each can require different techniques of design and coding, for example MVC requires Model objects representing database entities, while Webforms requires each webpage to contain a form element. PHP does not have such restrictions, and developers are free to code the frontend and back-end as desired. Frameworks for PHP MVC exist, such as CakePHP, but are not required for web application development.</w:t>
       </w:r>
     </w:p>
     <w:p>
       <w:pPr>
         <w:ind w:left="720"/>
       </w:pPr>
+      <w:r>
+        <w:t>PHP can be developed in a range of tools, including NetBeans, DreamWeaver and more recently PHP-Storm. ASP.NET development is limited to Visual Studio.</w:t>
+      </w:r>
     </w:p>
     <w:p>
       <w:pPr>
         <w:ind w:left="720"/>
       </w:pPr>
-      <w:proofErr w:type="spellStart"/>
-      <w:r>
-        <w:t>ASP.Net</w:t>
-      </w:r>
-      <w:proofErr w:type="spellEnd"/>
-      <w:r>
-        <w:t xml:space="preserve"> seems to connect to fewer databases but can connect to the more common enterprise-level systems. It offers a more consistent interfacing through </w:t>
-      </w:r>
-      <w:proofErr w:type="spellStart"/>
-      <w:r>
-        <w:t>ADO.NET</w:t>
-      </w:r>
-      <w:proofErr w:type="spellEnd"/>
-      <w:r>
-        <w:t xml:space="preserve"> and Entity Framework. There are specialised controls available for data sourcing, binding and presentation, but more experience is required of these controls to use them effectively. PHP can connect to more databases, can offer specific extensions or a consistent interface through </w:t>
-      </w:r>
-      <w:proofErr w:type="spellStart"/>
-      <w:r>
-        <w:t>PDO</w:t>
-      </w:r>
-      <w:proofErr w:type="spellEnd"/>
-      <w:r>
-        <w:t>, and lacks specialised data interaction controls but does not have the experience issue.</w:t>
+      <w:r>
+        <w:t>PHP is open source and free. ASP.NET can be used free for community / non-enterprise level purposes, but enterprise level is costly. Additionally, the main ASP.NET development tool, Visual Studio, is costly to licence for enterprise purposes.</w:t>
+      </w:r>
+    </w:p>
+    <w:p>
+      <w:pPr>
+        <w:pStyle w:val="Heading3"/>
+      </w:pPr>
+    </w:p>
+    <w:p>
+      <w:pPr>
+        <w:pStyle w:val="Heading3"/>
+      </w:pPr>
+      <w:r>
+        <w:tab/>
+        <w:t>5. Summary</w:t>
       </w:r>
     </w:p>
     <w:p/>
     <w:p>
       <w:pPr>
+        <w:ind w:left="720"/>
+      </w:pPr>
+      <w:r>
+        <w:t>ASP.NET allows more rapid development through the</w:t>
+      </w:r>
+      <w:r>
+        <w:t xml:space="preserve"> use of front-end web controls. It has useful controls dedicated to sourcing and presenting data from databases. </w:t>
+      </w:r>
+    </w:p>
+    <w:p>
+      <w:pPr>
         <w:pStyle w:val="Heading3"/>
       </w:pPr>
+    </w:p>
+    <w:p>
+      <w:pPr>
+        <w:pStyle w:val="Heading3"/>
+      </w:pPr>
       <w:r>
         <w:tab/>
-        <w:t>3. Code Reuse</w:t>
-      </w:r>
-    </w:p>
-    <w:p>
+        <w:t>8. Preference</w:t>
+      </w:r>
+    </w:p>
+    <w:p>
+      <w:pPr>
+        <w:pStyle w:val="Heading3"/>
+      </w:pPr>
+    </w:p>
+    <w:p>
+      <w:pPr>
+        <w:pStyle w:val="Heading3"/>
+      </w:pPr>
       <w:r>
         <w:tab/>
-      </w:r>
-      <w:proofErr w:type="spellStart"/>
-      <w:r>
-        <w:t>ASP.NET</w:t>
-      </w:r>
-      <w:proofErr w:type="spellEnd"/>
-    </w:p>
-    <w:p>
-      <w:r>
-        <w:tab/>
-        <w:t>[</w:t>
-      </w:r>
-      <w:proofErr w:type="gramStart"/>
-      <w:r>
-        <w:t>objects</w:t>
-      </w:r>
-      <w:proofErr w:type="gramEnd"/>
-      <w:r>
-        <w:t xml:space="preserve"> and classes]</w:t>
-      </w:r>
-    </w:p>
-    <w:p>
-      <w:r>
-        <w:tab/>
-        <w:t>[]</w:t>
+        <w:t>References</w:t>
+      </w:r>
+    </w:p>
+    <w:p/>
+    <w:p>
+      <w:pPr>
+        <w:ind w:left="720"/>
+        <w:rPr>
+          <w:rFonts w:cstheme="minorHAnsi"/>
+        </w:rPr>
+      </w:pPr>
+      <w:r>
+        <w:rPr>
+          <w:rFonts w:cstheme="minorHAnsi"/>
+          <w:color w:val="333333"/>
+          <w:shd w:val="clear" w:color="auto" w:fill="FFFFFF"/>
+        </w:rPr>
+        <w:t>Gutmans, Bakken, &amp; Rethans</w:t>
+      </w:r>
+      <w:r>
+        <w:rPr>
+          <w:rFonts w:cstheme="minorHAnsi"/>
+          <w:color w:val="333333"/>
+          <w:shd w:val="clear" w:color="auto" w:fill="FFFFFF"/>
+        </w:rPr>
+        <w:t xml:space="preserve"> (</w:t>
+      </w:r>
+      <w:r>
+        <w:rPr>
+          <w:rFonts w:cstheme="minorHAnsi"/>
+          <w:color w:val="333333"/>
+          <w:shd w:val="clear" w:color="auto" w:fill="FFFFFF"/>
+        </w:rPr>
+        <w:t>2004</w:t>
+      </w:r>
+      <w:r>
+        <w:rPr>
+          <w:rFonts w:cstheme="minorHAnsi"/>
+          <w:color w:val="333333"/>
+          <w:shd w:val="clear" w:color="auto" w:fill="FFFFFF"/>
+        </w:rPr>
+        <w:t>).</w:t>
+      </w:r>
+      <w:r>
+        <w:rPr>
+          <w:rStyle w:val="apple-converted-space"/>
+          <w:rFonts w:cstheme="minorHAnsi"/>
+          <w:color w:val="333333"/>
+          <w:shd w:val="clear" w:color="auto" w:fill="FFFFFF"/>
+        </w:rPr>
+        <w:t> </w:t>
+      </w:r>
+      <w:r>
+        <w:rPr>
+          <w:rFonts w:cstheme="minorHAnsi"/>
+          <w:i/>
+          <w:iCs/>
+          <w:color w:val="333333"/>
+          <w:shd w:val="clear" w:color="auto" w:fill="FFFFFF"/>
+        </w:rPr>
+        <w:t xml:space="preserve">PHP 5 Power Programming. </w:t>
+      </w:r>
+      <w:r>
+        <w:rPr>
+          <w:rFonts w:cstheme="minorHAnsi"/>
+          <w:color w:val="333333"/>
+          <w:shd w:val="clear" w:color="auto" w:fill="FFFFFF"/>
+        </w:rPr>
+        <w:t>Hagerstown, Maryland: Prentice Hall.</w:t>
       </w:r>
       <w:bookmarkStart w:id="19" w:name="_GoBack"/>
       <w:bookmarkEnd w:id="19"/>
-    </w:p>
-    <w:p/>
-    <w:p>
-      <w:r>
-        <w:tab/>
-        <w:t>PHP</w:t>
-      </w:r>
-    </w:p>
-    <w:p>
-      <w:r>
-        <w:tab/>
-        <w:t>[</w:t>
-      </w:r>
-      <w:proofErr w:type="gramStart"/>
-      <w:r>
-        <w:t>objects</w:t>
-      </w:r>
-      <w:proofErr w:type="gramEnd"/>
-      <w:r>
-        <w:t>]</w:t>
-      </w:r>
-    </w:p>
-    <w:p/>
-    <w:p>
-      <w:pPr>
-        <w:pStyle w:val="Heading3"/>
-      </w:pPr>
-      <w:r>
-        <w:tab/>
-        <w:t>4. Client Techniques</w:t>
-      </w:r>
-    </w:p>
-    <w:p>
-      <w:r>
-        <w:tab/>
-      </w:r>
-      <w:proofErr w:type="spellStart"/>
-      <w:r>
-        <w:t>ASP.NET</w:t>
-      </w:r>
-      <w:proofErr w:type="spellEnd"/>
-    </w:p>
-    <w:p>
-      <w:r>
-        <w:tab/>
-        <w:t>[</w:t>
-      </w:r>
-      <w:proofErr w:type="gramStart"/>
-      <w:r>
-        <w:t>web</w:t>
-      </w:r>
-      <w:proofErr w:type="gramEnd"/>
-      <w:r>
-        <w:t xml:space="preserve"> controls]</w:t>
-      </w:r>
-    </w:p>
-    <w:p>
-      <w:r>
-        <w:tab/>
-        <w:t>[AJAX]</w:t>
-      </w:r>
-    </w:p>
-    <w:p>
-      <w:r>
-        <w:tab/>
-        <w:t>[</w:t>
-      </w:r>
-      <w:proofErr w:type="spellStart"/>
-      <w:proofErr w:type="gramStart"/>
-      <w:r>
-        <w:t>viewstate</w:t>
-      </w:r>
-      <w:proofErr w:type="spellEnd"/>
-      <w:proofErr w:type="gramEnd"/>
-      <w:r>
-        <w:t>]</w:t>
-      </w:r>
-    </w:p>
-    <w:p>
-      <w:r>
-        <w:tab/>
-      </w:r>
-    </w:p>
-    <w:p>
-      <w:r>
-        <w:tab/>
-        <w:t>PHP</w:t>
-      </w:r>
-    </w:p>
-    <w:p>
-      <w:r>
-        <w:tab/>
-        <w:t>[</w:t>
-      </w:r>
-      <w:proofErr w:type="gramStart"/>
-      <w:r>
-        <w:t>native</w:t>
-      </w:r>
-      <w:proofErr w:type="gramEnd"/>
-      <w:r>
-        <w:t xml:space="preserve"> controls]</w:t>
-      </w:r>
-    </w:p>
-    <w:p/>
-    <w:p>
-      <w:pPr>
-        <w:pStyle w:val="Heading3"/>
-      </w:pPr>
-      <w:r>
-        <w:tab/>
-        <w:t>5. Software Architecture</w:t>
-      </w:r>
-    </w:p>
-    <w:p>
-      <w:r>
-        <w:tab/>
-      </w:r>
-      <w:proofErr w:type="spellStart"/>
-      <w:r>
-        <w:t>ASP.NET</w:t>
-      </w:r>
-      <w:proofErr w:type="spellEnd"/>
-    </w:p>
-    <w:p>
-      <w:r>
-        <w:tab/>
-        <w:t>[</w:t>
-      </w:r>
-      <w:proofErr w:type="gramStart"/>
-      <w:r>
-        <w:t>nu-get</w:t>
-      </w:r>
-      <w:proofErr w:type="gramEnd"/>
-      <w:r>
-        <w:t>]</w:t>
-      </w:r>
-    </w:p>
-    <w:p>
-      <w:r>
-        <w:lastRenderedPageBreak/>
-        <w:tab/>
-        <w:t>[</w:t>
-      </w:r>
-      <w:proofErr w:type="gramStart"/>
-      <w:r>
-        <w:t>code</w:t>
-      </w:r>
-      <w:proofErr w:type="gramEnd"/>
-      <w:r>
-        <w:t xml:space="preserve"> behind, control object interaction]</w:t>
-      </w:r>
-    </w:p>
-    <w:p>
-      <w:r>
-        <w:tab/>
-        <w:t>[C# requirements</w:t>
-      </w:r>
-      <w:r>
-        <w:t>, including presentation layer</w:t>
-      </w:r>
-      <w:r>
-        <w:t>]</w:t>
-      </w:r>
-    </w:p>
-    <w:p/>
-    <w:p>
-      <w:r>
-        <w:tab/>
-        <w:t>PHP</w:t>
-      </w:r>
-    </w:p>
-    <w:p>
-      <w:r>
-        <w:tab/>
-        <w:t>[</w:t>
-      </w:r>
-      <w:proofErr w:type="gramStart"/>
-      <w:r>
-        <w:t>optional</w:t>
-      </w:r>
-      <w:proofErr w:type="gramEnd"/>
-      <w:r>
-        <w:t xml:space="preserve"> extensions]</w:t>
-      </w:r>
-    </w:p>
-    <w:p>
-      <w:r>
-        <w:tab/>
-        <w:t>[</w:t>
-      </w:r>
-      <w:proofErr w:type="spellStart"/>
-      <w:proofErr w:type="gramStart"/>
-      <w:r>
-        <w:t>builtins</w:t>
-      </w:r>
-      <w:proofErr w:type="spellEnd"/>
-      <w:proofErr w:type="gramEnd"/>
-      <w:r>
-        <w:t>]</w:t>
-      </w:r>
-    </w:p>
-    <w:p/>
-    <w:p>
-      <w:pPr>
-        <w:pStyle w:val="Heading3"/>
-      </w:pPr>
-      <w:r>
-        <w:tab/>
-        <w:t>6. Advantages</w:t>
-      </w:r>
-    </w:p>
-    <w:p>
-      <w:pPr>
-        <w:pStyle w:val="Heading3"/>
-      </w:pPr>
-    </w:p>
-    <w:p>
-      <w:pPr>
-        <w:pStyle w:val="Heading3"/>
-      </w:pPr>
-      <w:r>
-        <w:tab/>
-        <w:t>7. Disadvantages</w:t>
-      </w:r>
-    </w:p>
-    <w:p/>
-    <w:p>
-      <w:pPr>
-        <w:pStyle w:val="Heading3"/>
-      </w:pPr>
-      <w:r>
-        <w:tab/>
-        <w:t>8. Preference</w:t>
-      </w:r>
-    </w:p>
-    <w:p>
-      <w:pPr>
-        <w:pStyle w:val="Heading3"/>
-      </w:pPr>
-    </w:p>
-    <w:p>
-      <w:pPr>
-        <w:pStyle w:val="Heading3"/>
-      </w:pPr>
-      <w:r>
-        <w:tab/>
-        <w:t>References</w:t>
-      </w:r>
     </w:p>
     <w:sectPr>
       <w:footerReference w:type="default" r:id="rId34"/>
@@ -13876,7 +13206,7 @@
 </file>
 
 <file path=customXml/itemProps1.xml><?xml version="1.0" encoding="utf-8"?>
-<ds:datastoreItem xmlns:ds="http://schemas.openxmlformats.org/officeDocument/2006/customXml" ds:itemID="{41BE72F6-C3A6-4254-98FE-9123655297AB}">
+<ds:datastoreItem xmlns:ds="http://schemas.openxmlformats.org/officeDocument/2006/customXml" ds:itemID="{11C6EBA0-1DE0-480B-A18B-2B9FCA02CC92}">
   <ds:schemaRefs>
     <ds:schemaRef ds:uri="http://schemas.openxmlformats.org/officeDocument/2006/bibliography"/>
   </ds:schemaRefs>

</xml_diff>